<commit_message>
"Added Parse Log Page"
</commit_message>
<xml_diff>
--- a/BBS_PARSE/ParseBBSCOVER.docx
+++ b/BBS_PARSE/ParseBBSCOVER.docx
@@ -2,6 +2,28 @@
 <file path=word/document.xml><?xml version="1.0" encoding="utf-8"?>
 <w:document xmlns:ve="http://schemas.openxmlformats.org/markup-compatibility/2006" xmlns:o="urn:schemas-microsoft-com:office:office" xmlns:r="http://schemas.openxmlformats.org/officeDocument/2006/relationships" xmlns:m="http://schemas.openxmlformats.org/officeDocument/2006/math" xmlns:v="urn:schemas-microsoft-com:vml" xmlns:wp="http://schemas.openxmlformats.org/drawingml/2006/wordprocessingDrawing" xmlns:w10="urn:schemas-microsoft-com:office:word" xmlns:w="http://schemas.openxmlformats.org/wordprocessingml/2006/main" xmlns:wne="http://schemas.microsoft.com/office/word/2006/wordml">
   <w:body>
+    <w:p>
+      <w:pPr>
+        <w:jc w:val="center"/>
+        <w:rPr>
+          <w:rFonts w:ascii="黑体" w:eastAsia="黑体" w:hAnsi="黑体" w:hint="eastAsia"/>
+          <w:b/>
+          <w:color w:val="548DD4" w:themeColor="text2" w:themeTint="99"/>
+          <w:sz w:val="32"/>
+          <w:szCs w:val="32"/>
+        </w:rPr>
+      </w:pPr>
+      <w:r>
+        <w:rPr>
+          <w:rFonts w:ascii="黑体" w:eastAsia="黑体" w:hAnsi="黑体" w:hint="eastAsia"/>
+          <w:b/>
+          <w:color w:val="548DD4" w:themeColor="text2" w:themeTint="99"/>
+          <w:sz w:val="32"/>
+          <w:szCs w:val="32"/>
+        </w:rPr>
+        <w:t>地区概览</w:t>
+      </w:r>
+    </w:p>
     <w:p>
       <w:pPr>
         <w:rPr>
@@ -2474,6 +2496,7 @@
           <w:sz w:val="28"/>
           <w:szCs w:val="28"/>
         </w:rPr>
+        <w:lastRenderedPageBreak/>
         <w:t>湖北</w:t>
       </w:r>
       <w:r>
@@ -2788,53 +2811,68 @@
     </w:p>
     <w:p>
       <w:pPr>
-        <w:rPr>
-          <w:rFonts w:ascii="黑体" w:eastAsia="黑体" w:hAnsi="黑体"/>
-          <w:color w:val="FF0000"/>
-          <w:sz w:val="44"/>
-          <w:szCs w:val="44"/>
-        </w:rPr>
-      </w:pPr>
-      <w:r>
-        <w:rPr>
-          <w:rFonts w:ascii="黑体" w:eastAsia="黑体" w:hAnsi="黑体" w:hint="eastAsia"/>
-          <w:color w:val="FF0000"/>
-          <w:sz w:val="44"/>
-          <w:szCs w:val="44"/>
-        </w:rPr>
-        <w:t>备注</w:t>
-      </w:r>
-      <w:r>
-        <w:rPr>
-          <w:rFonts w:ascii="黑体" w:eastAsia="黑体" w:hAnsi="黑体"/>
-          <w:color w:val="FF0000"/>
-          <w:sz w:val="44"/>
-          <w:szCs w:val="44"/>
-        </w:rPr>
-        <w:t>1——</w:t>
-      </w:r>
-      <w:r>
-        <w:rPr>
-          <w:rFonts w:ascii="黑体" w:eastAsia="黑体" w:hAnsi="黑体" w:hint="eastAsia"/>
-          <w:color w:val="FF0000"/>
-          <w:sz w:val="44"/>
-          <w:szCs w:val="44"/>
-        </w:rPr>
-        <w:t>无法获取十大：</w:t>
-      </w:r>
-    </w:p>
-    <w:p>
-      <w:pPr>
-        <w:rPr>
-          <w:rFonts w:ascii="黑体" w:eastAsia="黑体" w:hAnsi="黑体"/>
-          <w:color w:val="FF0000"/>
-          <w:szCs w:val="21"/>
-        </w:rPr>
-      </w:pPr>
-      <w:r>
-        <w:rPr>
-          <w:rFonts w:ascii="黑体" w:eastAsia="黑体" w:hAnsi="黑体" w:hint="eastAsia"/>
-          <w:color w:val="FF0000"/>
+        <w:jc w:val="center"/>
+        <w:rPr>
+          <w:rFonts w:ascii="黑体" w:eastAsia="黑体" w:hAnsi="黑体"/>
+          <w:b/>
+          <w:color w:val="548DD4" w:themeColor="text2" w:themeTint="99"/>
+          <w:sz w:val="32"/>
+          <w:szCs w:val="32"/>
+        </w:rPr>
+      </w:pPr>
+      <w:r>
+        <w:rPr>
+          <w:rFonts w:ascii="黑体" w:eastAsia="黑体" w:hAnsi="黑体" w:hint="eastAsia"/>
+          <w:b/>
+          <w:color w:val="548DD4" w:themeColor="text2" w:themeTint="99"/>
+          <w:sz w:val="32"/>
+          <w:szCs w:val="32"/>
+        </w:rPr>
+        <w:t>无法获取</w:t>
+      </w:r>
+      <w:r>
+        <w:rPr>
+          <w:rFonts w:ascii="黑体" w:eastAsia="黑体" w:hAnsi="黑体" w:hint="eastAsia"/>
+          <w:b/>
+          <w:color w:val="548DD4" w:themeColor="text2" w:themeTint="99"/>
+          <w:sz w:val="32"/>
+          <w:szCs w:val="32"/>
+        </w:rPr>
+        <w:t>的</w:t>
+      </w:r>
+      <w:r>
+        <w:rPr>
+          <w:rFonts w:ascii="黑体" w:eastAsia="黑体" w:hAnsi="黑体" w:hint="eastAsia"/>
+          <w:b/>
+          <w:color w:val="548DD4" w:themeColor="text2" w:themeTint="99"/>
+          <w:sz w:val="32"/>
+          <w:szCs w:val="32"/>
+        </w:rPr>
+        <w:t>LIST</w:t>
+      </w:r>
+      <w:r>
+        <w:rPr>
+          <w:rFonts w:ascii="黑体" w:eastAsia="黑体" w:hAnsi="黑体" w:hint="eastAsia"/>
+          <w:b/>
+          <w:color w:val="548DD4" w:themeColor="text2" w:themeTint="99"/>
+          <w:sz w:val="32"/>
+          <w:szCs w:val="32"/>
+        </w:rPr>
+        <w:t>：</w:t>
+      </w:r>
+    </w:p>
+    <w:p>
+      <w:pPr>
+        <w:rPr>
+          <w:rFonts w:ascii="黑体" w:eastAsia="黑体" w:hAnsi="黑体"/>
+          <w:color w:val="31849B"/>
+          <w:szCs w:val="21"/>
+        </w:rPr>
+      </w:pPr>
+      <w:r>
+        <w:rPr>
+          <w:rFonts w:ascii="黑体" w:eastAsia="黑体" w:hAnsi="黑体" w:hint="eastAsia"/>
+          <w:color w:val="31849B"/>
           <w:szCs w:val="21"/>
         </w:rPr>
         <w:t>北大未名</w:t>
@@ -2842,7 +2880,7 @@
       <w:r>
         <w:rPr>
           <w:rFonts w:ascii="黑体" w:eastAsia="黑体" w:hAnsi="黑体"/>
-          <w:color w:val="FF0000"/>
+          <w:color w:val="31849B"/>
           <w:szCs w:val="21"/>
         </w:rPr>
         <w:t>——</w:t>
@@ -2850,7 +2888,7 @@
       <w:r>
         <w:rPr>
           <w:rFonts w:ascii="黑体" w:eastAsia="黑体" w:hAnsi="黑体" w:hint="eastAsia"/>
-          <w:color w:val="FF0000"/>
+          <w:color w:val="31849B"/>
           <w:szCs w:val="21"/>
         </w:rPr>
         <w:t>北京大学</w:t>
@@ -2858,7 +2896,7 @@
       <w:r>
         <w:rPr>
           <w:rFonts w:ascii="黑体" w:eastAsia="黑体" w:hAnsi="黑体"/>
-          <w:color w:val="FF0000"/>
+          <w:color w:val="31849B"/>
           <w:szCs w:val="21"/>
         </w:rPr>
         <w:t xml:space="preserve"> </w:t>
@@ -2866,7 +2904,54 @@
       <w:r>
         <w:rPr>
           <w:rFonts w:ascii="黑体" w:eastAsia="黑体" w:hAnsi="黑体" w:hint="eastAsia"/>
-          <w:color w:val="FF0000"/>
+          <w:color w:val="31849B"/>
+          <w:szCs w:val="21"/>
+        </w:rPr>
+        <w:tab/>
+      </w:r>
+      <w:r>
+        <w:rPr>
+          <w:rFonts w:ascii="黑体" w:eastAsia="黑体" w:hAnsi="黑体" w:hint="eastAsia"/>
+          <w:color w:val="31849B"/>
+          <w:szCs w:val="21"/>
+        </w:rPr>
+        <w:tab/>
+      </w:r>
+      <w:r>
+        <w:rPr>
+          <w:rFonts w:ascii="黑体" w:eastAsia="黑体" w:hAnsi="黑体" w:hint="eastAsia"/>
+          <w:color w:val="31849B"/>
+          <w:szCs w:val="21"/>
+        </w:rPr>
+        <w:tab/>
+      </w:r>
+      <w:r>
+        <w:rPr>
+          <w:rFonts w:ascii="黑体" w:eastAsia="黑体" w:hAnsi="黑体" w:hint="eastAsia"/>
+          <w:color w:val="31849B"/>
+          <w:szCs w:val="21"/>
+        </w:rPr>
+        <w:tab/>
+      </w:r>
+      <w:r>
+        <w:rPr>
+          <w:rFonts w:ascii="黑体" w:eastAsia="黑体" w:hAnsi="黑体" w:hint="eastAsia"/>
+          <w:color w:val="31849B"/>
+          <w:szCs w:val="21"/>
+        </w:rPr>
+        <w:tab/>
+      </w:r>
+      <w:r>
+        <w:rPr>
+          <w:rFonts w:ascii="黑体" w:eastAsia="黑体" w:hAnsi="黑体" w:hint="eastAsia"/>
+          <w:color w:val="31849B"/>
+          <w:szCs w:val="21"/>
+        </w:rPr>
+        <w:tab/>
+      </w:r>
+      <w:r>
+        <w:rPr>
+          <w:rFonts w:ascii="黑体" w:eastAsia="黑体" w:hAnsi="黑体" w:hint="eastAsia"/>
           <w:szCs w:val="21"/>
         </w:rPr>
         <w:t>外网无法登陆</w:t>
@@ -2876,14 +2961,14 @@
       <w:pPr>
         <w:rPr>
           <w:rFonts w:ascii="黑体" w:eastAsia="黑体" w:hAnsi="黑体"/>
-          <w:color w:val="FF0000"/>
-          <w:szCs w:val="21"/>
-        </w:rPr>
-      </w:pPr>
-      <w:r>
-        <w:rPr>
-          <w:rFonts w:ascii="黑体" w:eastAsia="黑体" w:hAnsi="黑体" w:hint="eastAsia"/>
-          <w:color w:val="FF0000"/>
+          <w:color w:val="31849B"/>
+          <w:szCs w:val="21"/>
+        </w:rPr>
+      </w:pPr>
+      <w:r>
+        <w:rPr>
+          <w:rFonts w:ascii="黑体" w:eastAsia="黑体" w:hAnsi="黑体" w:hint="eastAsia"/>
+          <w:color w:val="31849B"/>
           <w:szCs w:val="21"/>
         </w:rPr>
         <w:t>白云黄鹤</w:t>
@@ -2891,7 +2976,7 @@
       <w:r>
         <w:rPr>
           <w:rFonts w:ascii="黑体" w:eastAsia="黑体" w:hAnsi="黑体"/>
-          <w:color w:val="FF0000"/>
+          <w:color w:val="31849B"/>
           <w:szCs w:val="21"/>
         </w:rPr>
         <w:t>——</w:t>
@@ -2899,7 +2984,7 @@
       <w:r>
         <w:rPr>
           <w:rFonts w:ascii="黑体" w:eastAsia="黑体" w:hAnsi="黑体" w:hint="eastAsia"/>
-          <w:color w:val="FF0000"/>
+          <w:color w:val="31849B"/>
           <w:szCs w:val="21"/>
         </w:rPr>
         <w:t>华中科技大学</w:t>
@@ -2907,7 +2992,7 @@
       <w:r>
         <w:rPr>
           <w:rFonts w:ascii="黑体" w:eastAsia="黑体" w:hAnsi="黑体"/>
-          <w:color w:val="FF0000"/>
+          <w:color w:val="31849B"/>
           <w:szCs w:val="21"/>
         </w:rPr>
         <w:t xml:space="preserve"> </w:t>
@@ -2915,24 +3000,69 @@
       <w:r>
         <w:rPr>
           <w:rFonts w:ascii="黑体" w:eastAsia="黑体" w:hAnsi="黑体" w:hint="eastAsia"/>
-          <w:color w:val="FF0000"/>
-          <w:szCs w:val="21"/>
-        </w:rPr>
-        <w:t>没有十大</w:t>
-      </w:r>
-    </w:p>
-    <w:p>
-      <w:pPr>
-        <w:rPr>
-          <w:rFonts w:ascii="黑体" w:eastAsia="黑体" w:hAnsi="黑体"/>
-          <w:color w:val="FF0000"/>
-          <w:szCs w:val="21"/>
-        </w:rPr>
-      </w:pPr>
-      <w:r>
-        <w:rPr>
-          <w:rFonts w:ascii="黑体" w:eastAsia="黑体" w:hAnsi="黑体" w:hint="eastAsia"/>
-          <w:color w:val="FF0000"/>
+          <w:color w:val="31849B"/>
+          <w:szCs w:val="21"/>
+        </w:rPr>
+        <w:tab/>
+      </w:r>
+      <w:r>
+        <w:rPr>
+          <w:rFonts w:ascii="黑体" w:eastAsia="黑体" w:hAnsi="黑体" w:hint="eastAsia"/>
+          <w:color w:val="31849B"/>
+          <w:szCs w:val="21"/>
+        </w:rPr>
+        <w:tab/>
+      </w:r>
+      <w:r>
+        <w:rPr>
+          <w:rFonts w:ascii="黑体" w:eastAsia="黑体" w:hAnsi="黑体" w:hint="eastAsia"/>
+          <w:color w:val="31849B"/>
+          <w:szCs w:val="21"/>
+        </w:rPr>
+        <w:tab/>
+      </w:r>
+      <w:r>
+        <w:rPr>
+          <w:rFonts w:ascii="黑体" w:eastAsia="黑体" w:hAnsi="黑体" w:hint="eastAsia"/>
+          <w:color w:val="31849B"/>
+          <w:szCs w:val="21"/>
+        </w:rPr>
+        <w:tab/>
+      </w:r>
+      <w:r>
+        <w:rPr>
+          <w:rFonts w:ascii="黑体" w:eastAsia="黑体" w:hAnsi="黑体" w:hint="eastAsia"/>
+          <w:color w:val="31849B"/>
+          <w:szCs w:val="21"/>
+        </w:rPr>
+        <w:tab/>
+      </w:r>
+      <w:r>
+        <w:rPr>
+          <w:rFonts w:ascii="黑体" w:eastAsia="黑体" w:hAnsi="黑体" w:hint="eastAsia"/>
+          <w:szCs w:val="21"/>
+        </w:rPr>
+        <w:t>无</w:t>
+      </w:r>
+      <w:r>
+        <w:rPr>
+          <w:rFonts w:ascii="黑体" w:eastAsia="黑体" w:hAnsi="黑体" w:hint="eastAsia"/>
+          <w:szCs w:val="21"/>
+        </w:rPr>
+        <w:t>十大</w:t>
+      </w:r>
+    </w:p>
+    <w:p>
+      <w:pPr>
+        <w:rPr>
+          <w:rFonts w:ascii="黑体" w:eastAsia="黑体" w:hAnsi="黑体"/>
+          <w:szCs w:val="21"/>
+        </w:rPr>
+      </w:pPr>
+      <w:r>
+        <w:rPr>
+          <w:rFonts w:ascii="黑体" w:eastAsia="黑体" w:hAnsi="黑体" w:hint="eastAsia"/>
+          <w:color w:val="31849B"/>
           <w:szCs w:val="21"/>
         </w:rPr>
         <w:t>民主湖</w:t>
@@ -2940,7 +3070,7 @@
       <w:r>
         <w:rPr>
           <w:rFonts w:ascii="黑体" w:eastAsia="黑体" w:hAnsi="黑体"/>
-          <w:color w:val="FF0000"/>
+          <w:color w:val="31849B"/>
           <w:szCs w:val="21"/>
         </w:rPr>
         <w:t>——</w:t>
@@ -2948,7 +3078,7 @@
       <w:r>
         <w:rPr>
           <w:rFonts w:ascii="黑体" w:eastAsia="黑体" w:hAnsi="黑体" w:hint="eastAsia"/>
-          <w:color w:val="FF0000"/>
+          <w:color w:val="31849B"/>
           <w:szCs w:val="21"/>
         </w:rPr>
         <w:t>重庆大学</w:t>
@@ -2956,7 +3086,7 @@
       <w:r>
         <w:rPr>
           <w:rFonts w:ascii="黑体" w:eastAsia="黑体" w:hAnsi="黑体"/>
-          <w:color w:val="FF0000"/>
+          <w:color w:val="31849B"/>
           <w:szCs w:val="21"/>
         </w:rPr>
         <w:t xml:space="preserve"> </w:t>
@@ -2964,24 +3094,86 @@
       <w:r>
         <w:rPr>
           <w:rFonts w:ascii="黑体" w:eastAsia="黑体" w:hAnsi="黑体" w:hint="eastAsia"/>
-          <w:color w:val="FF0000"/>
-          <w:szCs w:val="21"/>
-        </w:rPr>
-        <w:t>没有十大</w:t>
-      </w:r>
-    </w:p>
-    <w:p>
-      <w:pPr>
-        <w:rPr>
-          <w:rFonts w:ascii="黑体" w:eastAsia="黑体" w:hAnsi="黑体"/>
-          <w:color w:val="FF0000"/>
-          <w:szCs w:val="21"/>
-        </w:rPr>
-      </w:pPr>
-      <w:r>
-        <w:rPr>
-          <w:rFonts w:ascii="黑体" w:eastAsia="黑体" w:hAnsi="黑体" w:hint="eastAsia"/>
-          <w:color w:val="FF0000"/>
+          <w:color w:val="31849B"/>
+          <w:szCs w:val="21"/>
+        </w:rPr>
+        <w:tab/>
+      </w:r>
+      <w:r>
+        <w:rPr>
+          <w:rFonts w:ascii="黑体" w:eastAsia="黑体" w:hAnsi="黑体" w:hint="eastAsia"/>
+          <w:color w:val="31849B"/>
+          <w:szCs w:val="21"/>
+        </w:rPr>
+        <w:tab/>
+      </w:r>
+      <w:r>
+        <w:rPr>
+          <w:rFonts w:ascii="黑体" w:eastAsia="黑体" w:hAnsi="黑体" w:hint="eastAsia"/>
+          <w:color w:val="31849B"/>
+          <w:szCs w:val="21"/>
+        </w:rPr>
+        <w:tab/>
+      </w:r>
+      <w:r>
+        <w:rPr>
+          <w:rFonts w:ascii="黑体" w:eastAsia="黑体" w:hAnsi="黑体" w:hint="eastAsia"/>
+          <w:color w:val="31849B"/>
+          <w:szCs w:val="21"/>
+        </w:rPr>
+        <w:tab/>
+      </w:r>
+      <w:r>
+        <w:rPr>
+          <w:rFonts w:ascii="黑体" w:eastAsia="黑体" w:hAnsi="黑体" w:hint="eastAsia"/>
+          <w:color w:val="31849B"/>
+          <w:szCs w:val="21"/>
+        </w:rPr>
+        <w:tab/>
+      </w:r>
+      <w:r>
+        <w:rPr>
+          <w:rFonts w:ascii="黑体" w:eastAsia="黑体" w:hAnsi="黑体" w:hint="eastAsia"/>
+          <w:color w:val="31849B"/>
+          <w:szCs w:val="21"/>
+        </w:rPr>
+        <w:tab/>
+      </w:r>
+      <w:r>
+        <w:rPr>
+          <w:rFonts w:ascii="黑体" w:eastAsia="黑体" w:hAnsi="黑体" w:hint="eastAsia"/>
+          <w:color w:val="31849B"/>
+          <w:szCs w:val="21"/>
+        </w:rPr>
+        <w:tab/>
+      </w:r>
+      <w:r>
+        <w:rPr>
+          <w:rFonts w:ascii="黑体" w:eastAsia="黑体" w:hAnsi="黑体" w:hint="eastAsia"/>
+          <w:szCs w:val="21"/>
+        </w:rPr>
+        <w:t>无</w:t>
+      </w:r>
+      <w:r>
+        <w:rPr>
+          <w:rFonts w:ascii="黑体" w:eastAsia="黑体" w:hAnsi="黑体" w:hint="eastAsia"/>
+          <w:szCs w:val="21"/>
+        </w:rPr>
+        <w:t>十大</w:t>
+      </w:r>
+    </w:p>
+    <w:p>
+      <w:pPr>
+        <w:rPr>
+          <w:rFonts w:ascii="黑体" w:eastAsia="黑体" w:hAnsi="黑体"/>
+          <w:color w:val="31849B"/>
+          <w:szCs w:val="21"/>
+        </w:rPr>
+      </w:pPr>
+      <w:r>
+        <w:rPr>
+          <w:rFonts w:ascii="黑体" w:eastAsia="黑体" w:hAnsi="黑体" w:hint="eastAsia"/>
+          <w:color w:val="31849B"/>
           <w:szCs w:val="21"/>
         </w:rPr>
         <w:t>开放实验室</w:t>
@@ -2989,7 +3181,7 @@
       <w:r>
         <w:rPr>
           <w:rFonts w:ascii="黑体" w:eastAsia="黑体" w:hAnsi="黑体"/>
-          <w:color w:val="FF0000"/>
+          <w:color w:val="31849B"/>
           <w:szCs w:val="21"/>
         </w:rPr>
         <w:t>——</w:t>
@@ -2997,7 +3189,7 @@
       <w:r>
         <w:rPr>
           <w:rFonts w:ascii="黑体" w:eastAsia="黑体" w:hAnsi="黑体" w:hint="eastAsia"/>
-          <w:color w:val="FF0000"/>
+          <w:color w:val="31849B"/>
           <w:szCs w:val="21"/>
         </w:rPr>
         <w:t>西北工业大学</w:t>
@@ -3005,7 +3197,7 @@
       <w:r>
         <w:rPr>
           <w:rFonts w:ascii="黑体" w:eastAsia="黑体" w:hAnsi="黑体"/>
-          <w:color w:val="FF0000"/>
+          <w:color w:val="31849B"/>
           <w:szCs w:val="21"/>
         </w:rPr>
         <w:t xml:space="preserve"> </w:t>
@@ -3013,7 +3205,46 @@
       <w:r>
         <w:rPr>
           <w:rFonts w:ascii="黑体" w:eastAsia="黑体" w:hAnsi="黑体" w:hint="eastAsia"/>
-          <w:color w:val="FF0000"/>
+          <w:color w:val="31849B"/>
+          <w:szCs w:val="21"/>
+        </w:rPr>
+        <w:tab/>
+      </w:r>
+      <w:r>
+        <w:rPr>
+          <w:rFonts w:ascii="黑体" w:eastAsia="黑体" w:hAnsi="黑体" w:hint="eastAsia"/>
+          <w:color w:val="31849B"/>
+          <w:szCs w:val="21"/>
+        </w:rPr>
+        <w:tab/>
+      </w:r>
+      <w:r>
+        <w:rPr>
+          <w:rFonts w:ascii="黑体" w:eastAsia="黑体" w:hAnsi="黑体" w:hint="eastAsia"/>
+          <w:color w:val="31849B"/>
+          <w:szCs w:val="21"/>
+        </w:rPr>
+        <w:tab/>
+      </w:r>
+      <w:r>
+        <w:rPr>
+          <w:rFonts w:ascii="黑体" w:eastAsia="黑体" w:hAnsi="黑体" w:hint="eastAsia"/>
+          <w:color w:val="31849B"/>
+          <w:szCs w:val="21"/>
+        </w:rPr>
+        <w:tab/>
+      </w:r>
+      <w:r>
+        <w:rPr>
+          <w:rFonts w:ascii="黑体" w:eastAsia="黑体" w:hAnsi="黑体" w:hint="eastAsia"/>
+          <w:color w:val="31849B"/>
+          <w:szCs w:val="21"/>
+        </w:rPr>
+        <w:tab/>
+      </w:r>
+      <w:r>
+        <w:rPr>
+          <w:rFonts w:ascii="黑体" w:eastAsia="黑体" w:hAnsi="黑体" w:hint="eastAsia"/>
           <w:szCs w:val="21"/>
         </w:rPr>
         <w:t>网页抓取不全无法解析</w:t>
@@ -3023,14 +3254,13 @@
       <w:pPr>
         <w:rPr>
           <w:rFonts w:ascii="黑体" w:eastAsia="黑体" w:hAnsi="黑体"/>
-          <w:color w:val="FF0000"/>
-          <w:szCs w:val="21"/>
-        </w:rPr>
-      </w:pPr>
-      <w:r>
-        <w:rPr>
-          <w:rFonts w:ascii="黑体" w:eastAsia="黑体" w:hAnsi="黑体" w:hint="eastAsia"/>
-          <w:color w:val="FF0000"/>
+          <w:szCs w:val="21"/>
+        </w:rPr>
+      </w:pPr>
+      <w:r>
+        <w:rPr>
+          <w:rFonts w:ascii="黑体" w:eastAsia="黑体" w:hAnsi="黑体" w:hint="eastAsia"/>
+          <w:color w:val="31849B"/>
           <w:szCs w:val="21"/>
         </w:rPr>
         <w:t>连理枝</w:t>
@@ -3038,7 +3268,7 @@
       <w:r>
         <w:rPr>
           <w:rFonts w:ascii="黑体" w:eastAsia="黑体" w:hAnsi="黑体"/>
-          <w:color w:val="FF0000"/>
+          <w:color w:val="31849B"/>
           <w:szCs w:val="21"/>
         </w:rPr>
         <w:t>——</w:t>
@@ -3046,7 +3276,7 @@
       <w:r>
         <w:rPr>
           <w:rFonts w:ascii="黑体" w:eastAsia="黑体" w:hAnsi="黑体" w:hint="eastAsia"/>
-          <w:color w:val="FF0000"/>
+          <w:color w:val="31849B"/>
           <w:szCs w:val="21"/>
         </w:rPr>
         <w:t>北京理工大学</w:t>
@@ -3054,7 +3284,7 @@
       <w:r>
         <w:rPr>
           <w:rFonts w:ascii="黑体" w:eastAsia="黑体" w:hAnsi="黑体"/>
-          <w:color w:val="FF0000"/>
+          <w:color w:val="31849B"/>
           <w:szCs w:val="21"/>
         </w:rPr>
         <w:t xml:space="preserve"> </w:t>
@@ -3062,7 +3292,54 @@
       <w:r>
         <w:rPr>
           <w:rFonts w:ascii="黑体" w:eastAsia="黑体" w:hAnsi="黑体" w:hint="eastAsia"/>
-          <w:color w:val="FF0000"/>
+          <w:color w:val="31849B"/>
+          <w:szCs w:val="21"/>
+        </w:rPr>
+        <w:tab/>
+      </w:r>
+      <w:r>
+        <w:rPr>
+          <w:rFonts w:ascii="黑体" w:eastAsia="黑体" w:hAnsi="黑体" w:hint="eastAsia"/>
+          <w:color w:val="31849B"/>
+          <w:szCs w:val="21"/>
+        </w:rPr>
+        <w:tab/>
+      </w:r>
+      <w:r>
+        <w:rPr>
+          <w:rFonts w:ascii="黑体" w:eastAsia="黑体" w:hAnsi="黑体" w:hint="eastAsia"/>
+          <w:color w:val="31849B"/>
+          <w:szCs w:val="21"/>
+        </w:rPr>
+        <w:tab/>
+      </w:r>
+      <w:r>
+        <w:rPr>
+          <w:rFonts w:ascii="黑体" w:eastAsia="黑体" w:hAnsi="黑体" w:hint="eastAsia"/>
+          <w:color w:val="31849B"/>
+          <w:szCs w:val="21"/>
+        </w:rPr>
+        <w:tab/>
+      </w:r>
+      <w:r>
+        <w:rPr>
+          <w:rFonts w:ascii="黑体" w:eastAsia="黑体" w:hAnsi="黑体" w:hint="eastAsia"/>
+          <w:color w:val="31849B"/>
+          <w:szCs w:val="21"/>
+        </w:rPr>
+        <w:tab/>
+      </w:r>
+      <w:r>
+        <w:rPr>
+          <w:rFonts w:ascii="黑体" w:eastAsia="黑体" w:hAnsi="黑体" w:hint="eastAsia"/>
+          <w:color w:val="31849B"/>
+          <w:szCs w:val="21"/>
+        </w:rPr>
+        <w:tab/>
+      </w:r>
+      <w:r>
+        <w:rPr>
+          <w:rFonts w:ascii="黑体" w:eastAsia="黑体" w:hAnsi="黑体" w:hint="eastAsia"/>
           <w:szCs w:val="21"/>
         </w:rPr>
         <w:t>无十大</w:t>
@@ -3072,14 +3349,13 @@
       <w:pPr>
         <w:rPr>
           <w:rFonts w:ascii="黑体" w:eastAsia="黑体" w:hAnsi="黑体"/>
-          <w:color w:val="FF0000"/>
-          <w:szCs w:val="21"/>
-        </w:rPr>
-      </w:pPr>
-      <w:r>
-        <w:rPr>
-          <w:rFonts w:ascii="黑体" w:eastAsia="黑体" w:hAnsi="黑体" w:hint="eastAsia"/>
-          <w:color w:val="FF0000"/>
+          <w:szCs w:val="21"/>
+        </w:rPr>
+      </w:pPr>
+      <w:r>
+        <w:rPr>
+          <w:rFonts w:ascii="黑体" w:eastAsia="黑体" w:hAnsi="黑体" w:hint="eastAsia"/>
+          <w:color w:val="31849B"/>
           <w:szCs w:val="21"/>
         </w:rPr>
         <w:t>千年学府论坛</w:t>
@@ -3087,7 +3363,7 @@
       <w:r>
         <w:rPr>
           <w:rFonts w:ascii="黑体" w:eastAsia="黑体" w:hAnsi="黑体"/>
-          <w:color w:val="FF0000"/>
+          <w:color w:val="31849B"/>
           <w:szCs w:val="21"/>
         </w:rPr>
         <w:t>——</w:t>
@@ -3095,7 +3371,7 @@
       <w:r>
         <w:rPr>
           <w:rFonts w:ascii="黑体" w:eastAsia="黑体" w:hAnsi="黑体" w:hint="eastAsia"/>
-          <w:color w:val="FF0000"/>
+          <w:color w:val="31849B"/>
           <w:szCs w:val="21"/>
         </w:rPr>
         <w:t>湖南大学</w:t>
@@ -3103,7 +3379,7 @@
       <w:r>
         <w:rPr>
           <w:rFonts w:ascii="黑体" w:eastAsia="黑体" w:hAnsi="黑体"/>
-          <w:color w:val="FF0000"/>
+          <w:color w:val="31849B"/>
           <w:szCs w:val="21"/>
         </w:rPr>
         <w:t xml:space="preserve"> </w:t>
@@ -3111,7 +3387,46 @@
       <w:r>
         <w:rPr>
           <w:rFonts w:ascii="黑体" w:eastAsia="黑体" w:hAnsi="黑体" w:hint="eastAsia"/>
-          <w:color w:val="FF0000"/>
+          <w:color w:val="31849B"/>
+          <w:szCs w:val="21"/>
+        </w:rPr>
+        <w:tab/>
+      </w:r>
+      <w:r>
+        <w:rPr>
+          <w:rFonts w:ascii="黑体" w:eastAsia="黑体" w:hAnsi="黑体" w:hint="eastAsia"/>
+          <w:color w:val="31849B"/>
+          <w:szCs w:val="21"/>
+        </w:rPr>
+        <w:tab/>
+      </w:r>
+      <w:r>
+        <w:rPr>
+          <w:rFonts w:ascii="黑体" w:eastAsia="黑体" w:hAnsi="黑体" w:hint="eastAsia"/>
+          <w:color w:val="31849B"/>
+          <w:szCs w:val="21"/>
+        </w:rPr>
+        <w:tab/>
+      </w:r>
+      <w:r>
+        <w:rPr>
+          <w:rFonts w:ascii="黑体" w:eastAsia="黑体" w:hAnsi="黑体" w:hint="eastAsia"/>
+          <w:color w:val="31849B"/>
+          <w:szCs w:val="21"/>
+        </w:rPr>
+        <w:tab/>
+      </w:r>
+      <w:r>
+        <w:rPr>
+          <w:rFonts w:ascii="黑体" w:eastAsia="黑体" w:hAnsi="黑体" w:hint="eastAsia"/>
+          <w:color w:val="31849B"/>
+          <w:szCs w:val="21"/>
+        </w:rPr>
+        <w:tab/>
+      </w:r>
+      <w:r>
+        <w:rPr>
+          <w:rFonts w:ascii="黑体" w:eastAsia="黑体" w:hAnsi="黑体" w:hint="eastAsia"/>
           <w:szCs w:val="21"/>
         </w:rPr>
         <w:t>外网无法登陆</w:t>
@@ -3121,14 +3436,13 @@
       <w:pPr>
         <w:rPr>
           <w:rFonts w:ascii="黑体" w:eastAsia="黑体" w:hAnsi="黑体"/>
-          <w:color w:val="FF0000"/>
-          <w:szCs w:val="21"/>
-        </w:rPr>
-      </w:pPr>
-      <w:r>
-        <w:rPr>
-          <w:rFonts w:ascii="黑体" w:eastAsia="黑体" w:hAnsi="黑体" w:hint="eastAsia"/>
-          <w:color w:val="FF0000"/>
+          <w:szCs w:val="21"/>
+        </w:rPr>
+      </w:pPr>
+      <w:r>
+        <w:rPr>
+          <w:rFonts w:ascii="黑体" w:eastAsia="黑体" w:hAnsi="黑体" w:hint="eastAsia"/>
+          <w:color w:val="31849B"/>
           <w:szCs w:val="21"/>
         </w:rPr>
         <w:t>白山黑水</w:t>
@@ -3136,7 +3450,7 @@
       <w:r>
         <w:rPr>
           <w:rFonts w:ascii="黑体" w:eastAsia="黑体" w:hAnsi="黑体"/>
-          <w:color w:val="FF0000"/>
+          <w:color w:val="31849B"/>
           <w:szCs w:val="21"/>
         </w:rPr>
         <w:t>——</w:t>
@@ -3144,7 +3458,7 @@
       <w:r>
         <w:rPr>
           <w:rFonts w:ascii="黑体" w:eastAsia="黑体" w:hAnsi="黑体" w:hint="eastAsia"/>
-          <w:color w:val="FF0000"/>
+          <w:color w:val="31849B"/>
           <w:szCs w:val="21"/>
         </w:rPr>
         <w:t>东北大学</w:t>
@@ -3152,7 +3466,7 @@
       <w:r>
         <w:rPr>
           <w:rFonts w:ascii="黑体" w:eastAsia="黑体" w:hAnsi="黑体"/>
-          <w:color w:val="FF0000"/>
+          <w:color w:val="31849B"/>
           <w:szCs w:val="21"/>
         </w:rPr>
         <w:t xml:space="preserve"> </w:t>
@@ -3160,24 +3474,77 @@
       <w:r>
         <w:rPr>
           <w:rFonts w:ascii="黑体" w:eastAsia="黑体" w:hAnsi="黑体" w:hint="eastAsia"/>
-          <w:color w:val="FF0000"/>
-          <w:szCs w:val="21"/>
-        </w:rPr>
-        <w:t>无十大且速度极慢</w:t>
-      </w:r>
-    </w:p>
-    <w:p>
-      <w:pPr>
-        <w:rPr>
-          <w:rFonts w:ascii="黑体" w:eastAsia="黑体" w:hAnsi="黑体"/>
-          <w:color w:val="FF0000"/>
-          <w:szCs w:val="21"/>
-        </w:rPr>
-      </w:pPr>
-      <w:r>
-        <w:rPr>
-          <w:rFonts w:ascii="黑体" w:eastAsia="黑体" w:hAnsi="黑体" w:hint="eastAsia"/>
-          <w:color w:val="FF0000"/>
+          <w:color w:val="31849B"/>
+          <w:szCs w:val="21"/>
+        </w:rPr>
+        <w:tab/>
+      </w:r>
+      <w:r>
+        <w:rPr>
+          <w:rFonts w:ascii="黑体" w:eastAsia="黑体" w:hAnsi="黑体" w:hint="eastAsia"/>
+          <w:color w:val="31849B"/>
+          <w:szCs w:val="21"/>
+        </w:rPr>
+        <w:tab/>
+      </w:r>
+      <w:r>
+        <w:rPr>
+          <w:rFonts w:ascii="黑体" w:eastAsia="黑体" w:hAnsi="黑体" w:hint="eastAsia"/>
+          <w:color w:val="31849B"/>
+          <w:szCs w:val="21"/>
+        </w:rPr>
+        <w:tab/>
+      </w:r>
+      <w:r>
+        <w:rPr>
+          <w:rFonts w:ascii="黑体" w:eastAsia="黑体" w:hAnsi="黑体" w:hint="eastAsia"/>
+          <w:color w:val="31849B"/>
+          <w:szCs w:val="21"/>
+        </w:rPr>
+        <w:tab/>
+      </w:r>
+      <w:r>
+        <w:rPr>
+          <w:rFonts w:ascii="黑体" w:eastAsia="黑体" w:hAnsi="黑体" w:hint="eastAsia"/>
+          <w:color w:val="31849B"/>
+          <w:szCs w:val="21"/>
+        </w:rPr>
+        <w:tab/>
+      </w:r>
+      <w:r>
+        <w:rPr>
+          <w:rFonts w:ascii="黑体" w:eastAsia="黑体" w:hAnsi="黑体" w:hint="eastAsia"/>
+          <w:color w:val="31849B"/>
+          <w:szCs w:val="21"/>
+        </w:rPr>
+        <w:tab/>
+      </w:r>
+      <w:r>
+        <w:rPr>
+          <w:rFonts w:ascii="黑体" w:eastAsia="黑体" w:hAnsi="黑体" w:hint="eastAsia"/>
+          <w:szCs w:val="21"/>
+        </w:rPr>
+        <w:t>无十大 速度</w:t>
+      </w:r>
+      <w:r>
+        <w:rPr>
+          <w:rFonts w:ascii="黑体" w:eastAsia="黑体" w:hAnsi="黑体" w:hint="eastAsia"/>
+          <w:szCs w:val="21"/>
+        </w:rPr>
+        <w:t>慢</w:t>
+      </w:r>
+    </w:p>
+    <w:p>
+      <w:pPr>
+        <w:rPr>
+          <w:rFonts w:ascii="黑体" w:eastAsia="黑体" w:hAnsi="黑体"/>
+          <w:szCs w:val="21"/>
+        </w:rPr>
+      </w:pPr>
+      <w:r>
+        <w:rPr>
+          <w:rFonts w:ascii="黑体" w:eastAsia="黑体" w:hAnsi="黑体" w:hint="eastAsia"/>
+          <w:color w:val="31849B"/>
           <w:szCs w:val="21"/>
         </w:rPr>
         <w:t>郑州大学学生论坛</w:t>
@@ -3185,7 +3552,7 @@
       <w:r>
         <w:rPr>
           <w:rFonts w:ascii="黑体" w:eastAsia="黑体" w:hAnsi="黑体"/>
-          <w:color w:val="FF0000"/>
+          <w:color w:val="31849B"/>
           <w:szCs w:val="21"/>
         </w:rPr>
         <w:t>——</w:t>
@@ -3193,7 +3560,7 @@
       <w:r>
         <w:rPr>
           <w:rFonts w:ascii="黑体" w:eastAsia="黑体" w:hAnsi="黑体" w:hint="eastAsia"/>
-          <w:color w:val="FF0000"/>
+          <w:color w:val="31849B"/>
           <w:szCs w:val="21"/>
         </w:rPr>
         <w:t>郑州大学</w:t>
@@ -3201,7 +3568,7 @@
       <w:r>
         <w:rPr>
           <w:rFonts w:ascii="黑体" w:eastAsia="黑体" w:hAnsi="黑体"/>
-          <w:color w:val="FF0000"/>
+          <w:color w:val="31849B"/>
           <w:szCs w:val="21"/>
         </w:rPr>
         <w:t xml:space="preserve"> </w:t>
@@ -3209,7 +3576,38 @@
       <w:r>
         <w:rPr>
           <w:rFonts w:ascii="黑体" w:eastAsia="黑体" w:hAnsi="黑体" w:hint="eastAsia"/>
-          <w:color w:val="FF0000"/>
+          <w:color w:val="31849B"/>
+          <w:szCs w:val="21"/>
+        </w:rPr>
+        <w:tab/>
+      </w:r>
+      <w:r>
+        <w:rPr>
+          <w:rFonts w:ascii="黑体" w:eastAsia="黑体" w:hAnsi="黑体" w:hint="eastAsia"/>
+          <w:color w:val="31849B"/>
+          <w:szCs w:val="21"/>
+        </w:rPr>
+        <w:tab/>
+      </w:r>
+      <w:r>
+        <w:rPr>
+          <w:rFonts w:ascii="黑体" w:eastAsia="黑体" w:hAnsi="黑体" w:hint="eastAsia"/>
+          <w:color w:val="31849B"/>
+          <w:szCs w:val="21"/>
+        </w:rPr>
+        <w:tab/>
+      </w:r>
+      <w:r>
+        <w:rPr>
+          <w:rFonts w:ascii="黑体" w:eastAsia="黑体" w:hAnsi="黑体" w:hint="eastAsia"/>
+          <w:color w:val="31849B"/>
+          <w:szCs w:val="21"/>
+        </w:rPr>
+        <w:tab/>
+      </w:r>
+      <w:r>
+        <w:rPr>
+          <w:rFonts w:ascii="黑体" w:eastAsia="黑体" w:hAnsi="黑体" w:hint="eastAsia"/>
           <w:szCs w:val="21"/>
         </w:rPr>
         <w:t>无十大</w:t>
@@ -3219,14 +3617,14 @@
       <w:pPr>
         <w:rPr>
           <w:rFonts w:ascii="黑体" w:eastAsia="黑体" w:hAnsi="黑体"/>
-          <w:color w:val="FF0000"/>
-          <w:szCs w:val="21"/>
-        </w:rPr>
-      </w:pPr>
-      <w:r>
-        <w:rPr>
-          <w:rFonts w:ascii="黑体" w:eastAsia="黑体" w:hAnsi="黑体" w:hint="eastAsia"/>
-          <w:color w:val="FF0000"/>
+          <w:color w:val="31849B"/>
+          <w:szCs w:val="21"/>
+        </w:rPr>
+      </w:pPr>
+      <w:r>
+        <w:rPr>
+          <w:rFonts w:ascii="黑体" w:eastAsia="黑体" w:hAnsi="黑体" w:hint="eastAsia"/>
+          <w:color w:val="31849B"/>
           <w:szCs w:val="21"/>
         </w:rPr>
         <w:t>砚湖左岸</w:t>
@@ -3234,7 +3632,7 @@
       <w:r>
         <w:rPr>
           <w:rFonts w:ascii="黑体" w:eastAsia="黑体" w:hAnsi="黑体"/>
-          <w:color w:val="FF0000"/>
+          <w:color w:val="31849B"/>
           <w:szCs w:val="21"/>
         </w:rPr>
         <w:t>——</w:t>
@@ -3242,7 +3640,7 @@
       <w:r>
         <w:rPr>
           <w:rFonts w:ascii="黑体" w:eastAsia="黑体" w:hAnsi="黑体" w:hint="eastAsia"/>
-          <w:color w:val="FF0000"/>
+          <w:color w:val="31849B"/>
           <w:szCs w:val="21"/>
         </w:rPr>
         <w:t>南京航空航天大学</w:t>
@@ -3250,7 +3648,7 @@
       <w:r>
         <w:rPr>
           <w:rFonts w:ascii="黑体" w:eastAsia="黑体" w:hAnsi="黑体"/>
-          <w:color w:val="FF0000"/>
+          <w:color w:val="31849B"/>
           <w:szCs w:val="21"/>
         </w:rPr>
         <w:t xml:space="preserve"> </w:t>
@@ -3258,7 +3656,38 @@
       <w:r>
         <w:rPr>
           <w:rFonts w:ascii="黑体" w:eastAsia="黑体" w:hAnsi="黑体" w:hint="eastAsia"/>
-          <w:color w:val="FF0000"/>
+          <w:color w:val="31849B"/>
+          <w:szCs w:val="21"/>
+        </w:rPr>
+        <w:tab/>
+      </w:r>
+      <w:r>
+        <w:rPr>
+          <w:rFonts w:ascii="黑体" w:eastAsia="黑体" w:hAnsi="黑体" w:hint="eastAsia"/>
+          <w:color w:val="31849B"/>
+          <w:szCs w:val="21"/>
+        </w:rPr>
+        <w:tab/>
+      </w:r>
+      <w:r>
+        <w:rPr>
+          <w:rFonts w:ascii="黑体" w:eastAsia="黑体" w:hAnsi="黑体" w:hint="eastAsia"/>
+          <w:color w:val="31849B"/>
+          <w:szCs w:val="21"/>
+        </w:rPr>
+        <w:tab/>
+      </w:r>
+      <w:r>
+        <w:rPr>
+          <w:rFonts w:ascii="黑体" w:eastAsia="黑体" w:hAnsi="黑体" w:hint="eastAsia"/>
+          <w:color w:val="31849B"/>
+          <w:szCs w:val="21"/>
+        </w:rPr>
+        <w:tab/>
+      </w:r>
+      <w:r>
+        <w:rPr>
+          <w:rFonts w:ascii="黑体" w:eastAsia="黑体" w:hAnsi="黑体" w:hint="eastAsia"/>
           <w:szCs w:val="21"/>
         </w:rPr>
         <w:t>无十大</w:t>
@@ -3268,14 +3697,14 @@
       <w:pPr>
         <w:rPr>
           <w:rFonts w:ascii="黑体" w:eastAsia="黑体" w:hAnsi="黑体"/>
-          <w:color w:val="FF0000"/>
-          <w:szCs w:val="21"/>
-        </w:rPr>
-      </w:pPr>
-      <w:r>
-        <w:rPr>
-          <w:rFonts w:ascii="黑体" w:eastAsia="黑体" w:hAnsi="黑体" w:hint="eastAsia"/>
-          <w:color w:val="FF0000"/>
+          <w:color w:val="31849B"/>
+          <w:szCs w:val="21"/>
+        </w:rPr>
+      </w:pPr>
+      <w:r>
+        <w:rPr>
+          <w:rFonts w:ascii="黑体" w:eastAsia="黑体" w:hAnsi="黑体" w:hint="eastAsia"/>
+          <w:color w:val="31849B"/>
           <w:szCs w:val="21"/>
         </w:rPr>
         <w:t>梅陇客栈</w:t>
@@ -3283,7 +3712,7 @@
       <w:r>
         <w:rPr>
           <w:rFonts w:ascii="黑体" w:eastAsia="黑体" w:hAnsi="黑体"/>
-          <w:color w:val="FF0000"/>
+          <w:color w:val="31849B"/>
           <w:szCs w:val="21"/>
         </w:rPr>
         <w:t>——</w:t>
@@ -3291,7 +3720,7 @@
       <w:r>
         <w:rPr>
           <w:rFonts w:ascii="黑体" w:eastAsia="黑体" w:hAnsi="黑体" w:hint="eastAsia"/>
-          <w:color w:val="FF0000"/>
+          <w:color w:val="31849B"/>
           <w:szCs w:val="21"/>
         </w:rPr>
         <w:t>华东理工大学</w:t>
@@ -3299,7 +3728,7 @@
       <w:r>
         <w:rPr>
           <w:rFonts w:ascii="黑体" w:eastAsia="黑体" w:hAnsi="黑体"/>
-          <w:color w:val="FF0000"/>
+          <w:color w:val="31849B"/>
           <w:szCs w:val="21"/>
         </w:rPr>
         <w:t xml:space="preserve"> </w:t>
@@ -3307,7 +3736,46 @@
       <w:r>
         <w:rPr>
           <w:rFonts w:ascii="黑体" w:eastAsia="黑体" w:hAnsi="黑体" w:hint="eastAsia"/>
-          <w:color w:val="FF0000"/>
+          <w:color w:val="31849B"/>
+          <w:szCs w:val="21"/>
+        </w:rPr>
+        <w:tab/>
+      </w:r>
+      <w:r>
+        <w:rPr>
+          <w:rFonts w:ascii="黑体" w:eastAsia="黑体" w:hAnsi="黑体" w:hint="eastAsia"/>
+          <w:color w:val="31849B"/>
+          <w:szCs w:val="21"/>
+        </w:rPr>
+        <w:tab/>
+      </w:r>
+      <w:r>
+        <w:rPr>
+          <w:rFonts w:ascii="黑体" w:eastAsia="黑体" w:hAnsi="黑体" w:hint="eastAsia"/>
+          <w:color w:val="31849B"/>
+          <w:szCs w:val="21"/>
+        </w:rPr>
+        <w:tab/>
+      </w:r>
+      <w:r>
+        <w:rPr>
+          <w:rFonts w:ascii="黑体" w:eastAsia="黑体" w:hAnsi="黑体" w:hint="eastAsia"/>
+          <w:color w:val="31849B"/>
+          <w:szCs w:val="21"/>
+        </w:rPr>
+        <w:tab/>
+      </w:r>
+      <w:r>
+        <w:rPr>
+          <w:rFonts w:ascii="黑体" w:eastAsia="黑体" w:hAnsi="黑体" w:hint="eastAsia"/>
+          <w:color w:val="31849B"/>
+          <w:szCs w:val="21"/>
+        </w:rPr>
+        <w:tab/>
+      </w:r>
+      <w:r>
+        <w:rPr>
+          <w:rFonts w:ascii="黑体" w:eastAsia="黑体" w:hAnsi="黑体" w:hint="eastAsia"/>
           <w:szCs w:val="21"/>
         </w:rPr>
         <w:t>无十大</w:t>
@@ -3317,14 +3785,14 @@
       <w:pPr>
         <w:rPr>
           <w:rFonts w:ascii="黑体" w:eastAsia="黑体" w:hAnsi="黑体"/>
-          <w:color w:val="FF0000"/>
-          <w:szCs w:val="21"/>
-        </w:rPr>
-      </w:pPr>
-      <w:r>
-        <w:rPr>
-          <w:rFonts w:ascii="黑体" w:eastAsia="黑体" w:hAnsi="黑体"/>
-          <w:color w:val="FF0000"/>
+          <w:color w:val="31849B"/>
+          <w:szCs w:val="21"/>
+        </w:rPr>
+      </w:pPr>
+      <w:r>
+        <w:rPr>
+          <w:rFonts w:ascii="黑体" w:eastAsia="黑体" w:hAnsi="黑体"/>
+          <w:color w:val="31849B"/>
           <w:szCs w:val="21"/>
         </w:rPr>
         <w:t xml:space="preserve">52 </w:t>
@@ -3332,7 +3800,7 @@
       <w:r>
         <w:rPr>
           <w:rFonts w:ascii="黑体" w:eastAsia="黑体" w:hAnsi="黑体" w:hint="eastAsia"/>
-          <w:color w:val="FF0000"/>
+          <w:color w:val="31849B"/>
           <w:szCs w:val="21"/>
         </w:rPr>
         <w:t>苏大</w:t>
@@ -3340,7 +3808,7 @@
       <w:r>
         <w:rPr>
           <w:rFonts w:ascii="黑体" w:eastAsia="黑体" w:hAnsi="黑体"/>
-          <w:color w:val="FF0000"/>
+          <w:color w:val="31849B"/>
           <w:szCs w:val="21"/>
         </w:rPr>
         <w:t>——</w:t>
@@ -3348,7 +3816,7 @@
       <w:r>
         <w:rPr>
           <w:rFonts w:ascii="黑体" w:eastAsia="黑体" w:hAnsi="黑体" w:hint="eastAsia"/>
-          <w:color w:val="FF0000"/>
+          <w:color w:val="31849B"/>
           <w:szCs w:val="21"/>
         </w:rPr>
         <w:t>苏州大学</w:t>
@@ -3356,7 +3824,7 @@
       <w:r>
         <w:rPr>
           <w:rFonts w:ascii="黑体" w:eastAsia="黑体" w:hAnsi="黑体"/>
-          <w:color w:val="FF0000"/>
+          <w:color w:val="31849B"/>
           <w:szCs w:val="21"/>
         </w:rPr>
         <w:t xml:space="preserve"> </w:t>
@@ -3364,7 +3832,54 @@
       <w:r>
         <w:rPr>
           <w:rFonts w:ascii="黑体" w:eastAsia="黑体" w:hAnsi="黑体" w:hint="eastAsia"/>
-          <w:color w:val="FF0000"/>
+          <w:color w:val="31849B"/>
+          <w:szCs w:val="21"/>
+        </w:rPr>
+        <w:tab/>
+      </w:r>
+      <w:r>
+        <w:rPr>
+          <w:rFonts w:ascii="黑体" w:eastAsia="黑体" w:hAnsi="黑体" w:hint="eastAsia"/>
+          <w:color w:val="31849B"/>
+          <w:szCs w:val="21"/>
+        </w:rPr>
+        <w:tab/>
+      </w:r>
+      <w:r>
+        <w:rPr>
+          <w:rFonts w:ascii="黑体" w:eastAsia="黑体" w:hAnsi="黑体" w:hint="eastAsia"/>
+          <w:color w:val="31849B"/>
+          <w:szCs w:val="21"/>
+        </w:rPr>
+        <w:tab/>
+      </w:r>
+      <w:r>
+        <w:rPr>
+          <w:rFonts w:ascii="黑体" w:eastAsia="黑体" w:hAnsi="黑体" w:hint="eastAsia"/>
+          <w:color w:val="31849B"/>
+          <w:szCs w:val="21"/>
+        </w:rPr>
+        <w:tab/>
+      </w:r>
+      <w:r>
+        <w:rPr>
+          <w:rFonts w:ascii="黑体" w:eastAsia="黑体" w:hAnsi="黑体" w:hint="eastAsia"/>
+          <w:color w:val="31849B"/>
+          <w:szCs w:val="21"/>
+        </w:rPr>
+        <w:tab/>
+      </w:r>
+      <w:r>
+        <w:rPr>
+          <w:rFonts w:ascii="黑体" w:eastAsia="黑体" w:hAnsi="黑体" w:hint="eastAsia"/>
+          <w:color w:val="31849B"/>
+          <w:szCs w:val="21"/>
+        </w:rPr>
+        <w:tab/>
+      </w:r>
+      <w:r>
+        <w:rPr>
+          <w:rFonts w:ascii="黑体" w:eastAsia="黑体" w:hAnsi="黑体" w:hint="eastAsia"/>
           <w:szCs w:val="21"/>
         </w:rPr>
         <w:t>无十大</w:t>
@@ -3374,14 +3889,13 @@
       <w:pPr>
         <w:rPr>
           <w:rFonts w:ascii="黑体" w:eastAsia="黑体" w:hAnsi="黑体"/>
-          <w:color w:val="FF0000"/>
-          <w:szCs w:val="21"/>
-        </w:rPr>
-      </w:pPr>
-      <w:r>
-        <w:rPr>
-          <w:rFonts w:ascii="黑体" w:eastAsia="黑体" w:hAnsi="黑体" w:hint="eastAsia"/>
-          <w:color w:val="FF0000"/>
+          <w:szCs w:val="21"/>
+        </w:rPr>
+      </w:pPr>
+      <w:r>
+        <w:rPr>
+          <w:rFonts w:ascii="黑体" w:eastAsia="黑体" w:hAnsi="黑体" w:hint="eastAsia"/>
+          <w:color w:val="31849B"/>
           <w:szCs w:val="21"/>
         </w:rPr>
         <w:t>南农试验田</w:t>
@@ -3389,7 +3903,7 @@
       <w:r>
         <w:rPr>
           <w:rFonts w:ascii="黑体" w:eastAsia="黑体" w:hAnsi="黑体"/>
-          <w:color w:val="FF0000"/>
+          <w:color w:val="31849B"/>
           <w:szCs w:val="21"/>
         </w:rPr>
         <w:t>——</w:t>
@@ -3397,7 +3911,7 @@
       <w:r>
         <w:rPr>
           <w:rFonts w:ascii="黑体" w:eastAsia="黑体" w:hAnsi="黑体" w:hint="eastAsia"/>
-          <w:color w:val="FF0000"/>
+          <w:color w:val="31849B"/>
           <w:szCs w:val="21"/>
         </w:rPr>
         <w:t>南京农业大学</w:t>
@@ -3405,7 +3919,7 @@
       <w:r>
         <w:rPr>
           <w:rFonts w:ascii="黑体" w:eastAsia="黑体" w:hAnsi="黑体"/>
-          <w:color w:val="FF0000"/>
+          <w:color w:val="31849B"/>
           <w:szCs w:val="21"/>
         </w:rPr>
         <w:t xml:space="preserve"> </w:t>
@@ -3413,7 +3927,46 @@
       <w:r>
         <w:rPr>
           <w:rFonts w:ascii="黑体" w:eastAsia="黑体" w:hAnsi="黑体" w:hint="eastAsia"/>
-          <w:color w:val="FF0000"/>
+          <w:color w:val="31849B"/>
+          <w:szCs w:val="21"/>
+        </w:rPr>
+        <w:tab/>
+      </w:r>
+      <w:r>
+        <w:rPr>
+          <w:rFonts w:ascii="黑体" w:eastAsia="黑体" w:hAnsi="黑体" w:hint="eastAsia"/>
+          <w:color w:val="31849B"/>
+          <w:szCs w:val="21"/>
+        </w:rPr>
+        <w:tab/>
+      </w:r>
+      <w:r>
+        <w:rPr>
+          <w:rFonts w:ascii="黑体" w:eastAsia="黑体" w:hAnsi="黑体" w:hint="eastAsia"/>
+          <w:color w:val="31849B"/>
+          <w:szCs w:val="21"/>
+        </w:rPr>
+        <w:tab/>
+      </w:r>
+      <w:r>
+        <w:rPr>
+          <w:rFonts w:ascii="黑体" w:eastAsia="黑体" w:hAnsi="黑体" w:hint="eastAsia"/>
+          <w:color w:val="31849B"/>
+          <w:szCs w:val="21"/>
+        </w:rPr>
+        <w:tab/>
+      </w:r>
+      <w:r>
+        <w:rPr>
+          <w:rFonts w:ascii="黑体" w:eastAsia="黑体" w:hAnsi="黑体" w:hint="eastAsia"/>
+          <w:color w:val="31849B"/>
+          <w:szCs w:val="21"/>
+        </w:rPr>
+        <w:tab/>
+      </w:r>
+      <w:r>
+        <w:rPr>
+          <w:rFonts w:ascii="黑体" w:eastAsia="黑体" w:hAnsi="黑体" w:hint="eastAsia"/>
           <w:szCs w:val="21"/>
         </w:rPr>
         <w:t>无十大</w:t>
@@ -3423,14 +3976,13 @@
       <w:pPr>
         <w:rPr>
           <w:rFonts w:ascii="黑体" w:eastAsia="黑体" w:hAnsi="黑体"/>
-          <w:color w:val="FF0000"/>
-          <w:szCs w:val="21"/>
-        </w:rPr>
-      </w:pPr>
-      <w:r>
-        <w:rPr>
-          <w:rFonts w:ascii="黑体" w:eastAsia="黑体" w:hAnsi="黑体" w:hint="eastAsia"/>
-          <w:color w:val="FF0000"/>
+          <w:szCs w:val="21"/>
+        </w:rPr>
+      </w:pPr>
+      <w:r>
+        <w:rPr>
+          <w:rFonts w:ascii="黑体" w:eastAsia="黑体" w:hAnsi="黑体" w:hint="eastAsia"/>
+          <w:color w:val="31849B"/>
           <w:szCs w:val="21"/>
         </w:rPr>
         <w:t>武汉理工论坛</w:t>
@@ -3438,7 +3990,7 @@
       <w:r>
         <w:rPr>
           <w:rFonts w:ascii="黑体" w:eastAsia="黑体" w:hAnsi="黑体"/>
-          <w:color w:val="FF0000"/>
+          <w:color w:val="31849B"/>
           <w:szCs w:val="21"/>
         </w:rPr>
         <w:t>——</w:t>
@@ -3446,7 +3998,7 @@
       <w:r>
         <w:rPr>
           <w:rFonts w:ascii="黑体" w:eastAsia="黑体" w:hAnsi="黑体" w:hint="eastAsia"/>
-          <w:color w:val="FF0000"/>
+          <w:color w:val="31849B"/>
           <w:szCs w:val="21"/>
         </w:rPr>
         <w:t>武汉理工大学</w:t>
@@ -3454,7 +4006,7 @@
       <w:r>
         <w:rPr>
           <w:rFonts w:ascii="黑体" w:eastAsia="黑体" w:hAnsi="黑体"/>
-          <w:color w:val="FF0000"/>
+          <w:color w:val="31849B"/>
           <w:szCs w:val="21"/>
         </w:rPr>
         <w:t xml:space="preserve"> </w:t>
@@ -3462,7 +4014,38 @@
       <w:r>
         <w:rPr>
           <w:rFonts w:ascii="黑体" w:eastAsia="黑体" w:hAnsi="黑体" w:hint="eastAsia"/>
-          <w:color w:val="FF0000"/>
+          <w:color w:val="31849B"/>
+          <w:szCs w:val="21"/>
+        </w:rPr>
+        <w:tab/>
+      </w:r>
+      <w:r>
+        <w:rPr>
+          <w:rFonts w:ascii="黑体" w:eastAsia="黑体" w:hAnsi="黑体" w:hint="eastAsia"/>
+          <w:color w:val="31849B"/>
+          <w:szCs w:val="21"/>
+        </w:rPr>
+        <w:tab/>
+      </w:r>
+      <w:r>
+        <w:rPr>
+          <w:rFonts w:ascii="黑体" w:eastAsia="黑体" w:hAnsi="黑体" w:hint="eastAsia"/>
+          <w:color w:val="31849B"/>
+          <w:szCs w:val="21"/>
+        </w:rPr>
+        <w:tab/>
+      </w:r>
+      <w:r>
+        <w:rPr>
+          <w:rFonts w:ascii="黑体" w:eastAsia="黑体" w:hAnsi="黑体" w:hint="eastAsia"/>
+          <w:color w:val="31849B"/>
+          <w:szCs w:val="21"/>
+        </w:rPr>
+        <w:tab/>
+      </w:r>
+      <w:r>
+        <w:rPr>
+          <w:rFonts w:ascii="黑体" w:eastAsia="黑体" w:hAnsi="黑体" w:hint="eastAsia"/>
           <w:szCs w:val="21"/>
         </w:rPr>
         <w:t>无十大</w:t>
@@ -3472,14 +4055,13 @@
       <w:pPr>
         <w:rPr>
           <w:rFonts w:ascii="黑体" w:eastAsia="黑体" w:hAnsi="黑体"/>
-          <w:color w:val="FF0000"/>
-          <w:szCs w:val="21"/>
-        </w:rPr>
-      </w:pPr>
-      <w:r>
-        <w:rPr>
-          <w:rFonts w:ascii="黑体" w:eastAsia="黑体" w:hAnsi="黑体" w:hint="eastAsia"/>
-          <w:color w:val="FF0000"/>
+          <w:szCs w:val="21"/>
+        </w:rPr>
+      </w:pPr>
+      <w:r>
+        <w:rPr>
+          <w:rFonts w:ascii="黑体" w:eastAsia="黑体" w:hAnsi="黑体" w:hint="eastAsia"/>
+          <w:color w:val="31849B"/>
           <w:szCs w:val="21"/>
         </w:rPr>
         <w:t>樟树林</w:t>
@@ -3487,7 +4069,7 @@
       <w:r>
         <w:rPr>
           <w:rFonts w:ascii="黑体" w:eastAsia="黑体" w:hAnsi="黑体"/>
-          <w:color w:val="FF0000"/>
+          <w:color w:val="31849B"/>
           <w:szCs w:val="21"/>
         </w:rPr>
         <w:t>——</w:t>
@@ -3495,7 +4077,7 @@
       <w:r>
         <w:rPr>
           <w:rFonts w:ascii="黑体" w:eastAsia="黑体" w:hAnsi="黑体" w:hint="eastAsia"/>
-          <w:color w:val="FF0000"/>
+          <w:color w:val="31849B"/>
           <w:szCs w:val="21"/>
         </w:rPr>
         <w:t>西南大学</w:t>
@@ -3503,7 +4085,7 @@
       <w:r>
         <w:rPr>
           <w:rFonts w:ascii="黑体" w:eastAsia="黑体" w:hAnsi="黑体"/>
-          <w:color w:val="FF0000"/>
+          <w:color w:val="31849B"/>
           <w:szCs w:val="21"/>
         </w:rPr>
         <w:t xml:space="preserve"> </w:t>
@@ -3511,7 +4093,62 @@
       <w:r>
         <w:rPr>
           <w:rFonts w:ascii="黑体" w:eastAsia="黑体" w:hAnsi="黑体" w:hint="eastAsia"/>
-          <w:color w:val="FF0000"/>
+          <w:color w:val="31849B"/>
+          <w:szCs w:val="21"/>
+        </w:rPr>
+        <w:tab/>
+      </w:r>
+      <w:r>
+        <w:rPr>
+          <w:rFonts w:ascii="黑体" w:eastAsia="黑体" w:hAnsi="黑体" w:hint="eastAsia"/>
+          <w:color w:val="31849B"/>
+          <w:szCs w:val="21"/>
+        </w:rPr>
+        <w:tab/>
+      </w:r>
+      <w:r>
+        <w:rPr>
+          <w:rFonts w:ascii="黑体" w:eastAsia="黑体" w:hAnsi="黑体" w:hint="eastAsia"/>
+          <w:color w:val="31849B"/>
+          <w:szCs w:val="21"/>
+        </w:rPr>
+        <w:tab/>
+      </w:r>
+      <w:r>
+        <w:rPr>
+          <w:rFonts w:ascii="黑体" w:eastAsia="黑体" w:hAnsi="黑体" w:hint="eastAsia"/>
+          <w:color w:val="31849B"/>
+          <w:szCs w:val="21"/>
+        </w:rPr>
+        <w:tab/>
+      </w:r>
+      <w:r>
+        <w:rPr>
+          <w:rFonts w:ascii="黑体" w:eastAsia="黑体" w:hAnsi="黑体" w:hint="eastAsia"/>
+          <w:color w:val="31849B"/>
+          <w:szCs w:val="21"/>
+        </w:rPr>
+        <w:tab/>
+      </w:r>
+      <w:r>
+        <w:rPr>
+          <w:rFonts w:ascii="黑体" w:eastAsia="黑体" w:hAnsi="黑体" w:hint="eastAsia"/>
+          <w:color w:val="31849B"/>
+          <w:szCs w:val="21"/>
+        </w:rPr>
+        <w:tab/>
+      </w:r>
+      <w:r>
+        <w:rPr>
+          <w:rFonts w:ascii="黑体" w:eastAsia="黑体" w:hAnsi="黑体" w:hint="eastAsia"/>
+          <w:color w:val="31849B"/>
+          <w:szCs w:val="21"/>
+        </w:rPr>
+        <w:tab/>
+      </w:r>
+      <w:r>
+        <w:rPr>
+          <w:rFonts w:ascii="黑体" w:eastAsia="黑体" w:hAnsi="黑体" w:hint="eastAsia"/>
           <w:szCs w:val="21"/>
         </w:rPr>
         <w:t>无十大</w:t>
@@ -3521,14 +4158,13 @@
       <w:pPr>
         <w:rPr>
           <w:rFonts w:ascii="黑体" w:eastAsia="黑体" w:hAnsi="黑体"/>
-          <w:color w:val="FF0000"/>
-          <w:szCs w:val="21"/>
-        </w:rPr>
-      </w:pPr>
-      <w:r>
-        <w:rPr>
-          <w:rFonts w:ascii="黑体" w:eastAsia="黑体" w:hAnsi="黑体" w:hint="eastAsia"/>
-          <w:color w:val="FF0000"/>
+          <w:szCs w:val="21"/>
+        </w:rPr>
+      </w:pPr>
+      <w:r>
+        <w:rPr>
+          <w:rFonts w:ascii="黑体" w:eastAsia="黑体" w:hAnsi="黑体" w:hint="eastAsia"/>
+          <w:color w:val="31849B"/>
           <w:szCs w:val="21"/>
         </w:rPr>
         <w:t>爱在东师</w:t>
@@ -3536,7 +4172,7 @@
       <w:r>
         <w:rPr>
           <w:rFonts w:ascii="黑体" w:eastAsia="黑体" w:hAnsi="黑体"/>
-          <w:color w:val="FF0000"/>
+          <w:color w:val="31849B"/>
           <w:szCs w:val="21"/>
         </w:rPr>
         <w:t>——</w:t>
@@ -3544,7 +4180,7 @@
       <w:r>
         <w:rPr>
           <w:rFonts w:ascii="黑体" w:eastAsia="黑体" w:hAnsi="黑体" w:hint="eastAsia"/>
-          <w:color w:val="FF0000"/>
+          <w:color w:val="31849B"/>
           <w:szCs w:val="21"/>
         </w:rPr>
         <w:t>东北师范大学</w:t>
@@ -3552,7 +4188,7 @@
       <w:r>
         <w:rPr>
           <w:rFonts w:ascii="黑体" w:eastAsia="黑体" w:hAnsi="黑体"/>
-          <w:color w:val="FF0000"/>
+          <w:color w:val="31849B"/>
           <w:szCs w:val="21"/>
         </w:rPr>
         <w:t xml:space="preserve"> </w:t>
@@ -3560,7 +4196,46 @@
       <w:r>
         <w:rPr>
           <w:rFonts w:ascii="黑体" w:eastAsia="黑体" w:hAnsi="黑体" w:hint="eastAsia"/>
-          <w:color w:val="FF0000"/>
+          <w:color w:val="31849B"/>
+          <w:szCs w:val="21"/>
+        </w:rPr>
+        <w:tab/>
+      </w:r>
+      <w:r>
+        <w:rPr>
+          <w:rFonts w:ascii="黑体" w:eastAsia="黑体" w:hAnsi="黑体" w:hint="eastAsia"/>
+          <w:color w:val="31849B"/>
+          <w:szCs w:val="21"/>
+        </w:rPr>
+        <w:tab/>
+      </w:r>
+      <w:r>
+        <w:rPr>
+          <w:rFonts w:ascii="黑体" w:eastAsia="黑体" w:hAnsi="黑体" w:hint="eastAsia"/>
+          <w:color w:val="31849B"/>
+          <w:szCs w:val="21"/>
+        </w:rPr>
+        <w:tab/>
+      </w:r>
+      <w:r>
+        <w:rPr>
+          <w:rFonts w:ascii="黑体" w:eastAsia="黑体" w:hAnsi="黑体" w:hint="eastAsia"/>
+          <w:color w:val="31849B"/>
+          <w:szCs w:val="21"/>
+        </w:rPr>
+        <w:tab/>
+      </w:r>
+      <w:r>
+        <w:rPr>
+          <w:rFonts w:ascii="黑体" w:eastAsia="黑体" w:hAnsi="黑体" w:hint="eastAsia"/>
+          <w:color w:val="31849B"/>
+          <w:szCs w:val="21"/>
+        </w:rPr>
+        <w:tab/>
+      </w:r>
+      <w:r>
+        <w:rPr>
+          <w:rFonts w:ascii="黑体" w:eastAsia="黑体" w:hAnsi="黑体" w:hint="eastAsia"/>
           <w:szCs w:val="21"/>
         </w:rPr>
         <w:t>无十大</w:t>
@@ -3570,14 +4245,13 @@
       <w:pPr>
         <w:rPr>
           <w:rFonts w:ascii="黑体" w:eastAsia="黑体" w:hAnsi="黑体"/>
-          <w:color w:val="FF0000"/>
-          <w:szCs w:val="21"/>
-        </w:rPr>
-      </w:pPr>
-      <w:r>
-        <w:rPr>
-          <w:rFonts w:ascii="黑体" w:eastAsia="黑体" w:hAnsi="黑体" w:hint="eastAsia"/>
-          <w:color w:val="FF0000"/>
+          <w:szCs w:val="21"/>
+        </w:rPr>
+      </w:pPr>
+      <w:r>
+        <w:rPr>
+          <w:rFonts w:ascii="黑体" w:eastAsia="黑体" w:hAnsi="黑体" w:hint="eastAsia"/>
+          <w:color w:val="31849B"/>
           <w:szCs w:val="21"/>
         </w:rPr>
         <w:t>暨南风</w:t>
@@ -3585,7 +4259,7 @@
       <w:r>
         <w:rPr>
           <w:rFonts w:ascii="黑体" w:eastAsia="黑体" w:hAnsi="黑体"/>
-          <w:color w:val="FF0000"/>
+          <w:color w:val="31849B"/>
           <w:szCs w:val="21"/>
         </w:rPr>
         <w:t>——</w:t>
@@ -3593,7 +4267,7 @@
       <w:r>
         <w:rPr>
           <w:rFonts w:ascii="黑体" w:eastAsia="黑体" w:hAnsi="黑体" w:hint="eastAsia"/>
-          <w:color w:val="FF0000"/>
+          <w:color w:val="31849B"/>
           <w:szCs w:val="21"/>
         </w:rPr>
         <w:t>暨南大学</w:t>
@@ -3601,7 +4275,7 @@
       <w:r>
         <w:rPr>
           <w:rFonts w:ascii="黑体" w:eastAsia="黑体" w:hAnsi="黑体"/>
-          <w:color w:val="FF0000"/>
+          <w:color w:val="31849B"/>
           <w:szCs w:val="21"/>
         </w:rPr>
         <w:t xml:space="preserve"> </w:t>
@@ -3609,7 +4283,62 @@
       <w:r>
         <w:rPr>
           <w:rFonts w:ascii="黑体" w:eastAsia="黑体" w:hAnsi="黑体" w:hint="eastAsia"/>
-          <w:color w:val="FF0000"/>
+          <w:color w:val="31849B"/>
+          <w:szCs w:val="21"/>
+        </w:rPr>
+        <w:tab/>
+      </w:r>
+      <w:r>
+        <w:rPr>
+          <w:rFonts w:ascii="黑体" w:eastAsia="黑体" w:hAnsi="黑体" w:hint="eastAsia"/>
+          <w:color w:val="31849B"/>
+          <w:szCs w:val="21"/>
+        </w:rPr>
+        <w:tab/>
+      </w:r>
+      <w:r>
+        <w:rPr>
+          <w:rFonts w:ascii="黑体" w:eastAsia="黑体" w:hAnsi="黑体" w:hint="eastAsia"/>
+          <w:color w:val="31849B"/>
+          <w:szCs w:val="21"/>
+        </w:rPr>
+        <w:tab/>
+      </w:r>
+      <w:r>
+        <w:rPr>
+          <w:rFonts w:ascii="黑体" w:eastAsia="黑体" w:hAnsi="黑体" w:hint="eastAsia"/>
+          <w:color w:val="31849B"/>
+          <w:szCs w:val="21"/>
+        </w:rPr>
+        <w:tab/>
+      </w:r>
+      <w:r>
+        <w:rPr>
+          <w:rFonts w:ascii="黑体" w:eastAsia="黑体" w:hAnsi="黑体" w:hint="eastAsia"/>
+          <w:color w:val="31849B"/>
+          <w:szCs w:val="21"/>
+        </w:rPr>
+        <w:tab/>
+      </w:r>
+      <w:r>
+        <w:rPr>
+          <w:rFonts w:ascii="黑体" w:eastAsia="黑体" w:hAnsi="黑体" w:hint="eastAsia"/>
+          <w:color w:val="31849B"/>
+          <w:szCs w:val="21"/>
+        </w:rPr>
+        <w:tab/>
+      </w:r>
+      <w:r>
+        <w:rPr>
+          <w:rFonts w:ascii="黑体" w:eastAsia="黑体" w:hAnsi="黑体" w:hint="eastAsia"/>
+          <w:color w:val="31849B"/>
+          <w:szCs w:val="21"/>
+        </w:rPr>
+        <w:tab/>
+      </w:r>
+      <w:r>
+        <w:rPr>
+          <w:rFonts w:ascii="黑体" w:eastAsia="黑体" w:hAnsi="黑体" w:hint="eastAsia"/>
           <w:szCs w:val="21"/>
         </w:rPr>
         <w:t>十大有权限设置</w:t>
@@ -3618,51 +4347,56 @@
     <w:p>
       <w:pPr>
         <w:rPr>
-          <w:rFonts w:ascii="黑体" w:eastAsia="黑体"/>
-          <w:color w:val="FF0000"/>
-        </w:rPr>
-      </w:pPr>
-      <w:r>
-        <w:rPr>
-          <w:rFonts w:ascii="黑体" w:eastAsia="黑体" w:hint="eastAsia"/>
-          <w:color w:val="FF0000"/>
+          <w:rFonts w:ascii="黑体" w:eastAsia="黑体" w:hAnsi="黑体"/>
+          <w:szCs w:val="21"/>
+        </w:rPr>
+      </w:pPr>
+      <w:r>
+        <w:rPr>
+          <w:rFonts w:ascii="黑体" w:eastAsia="黑体" w:hAnsi="黑体" w:hint="eastAsia"/>
+          <w:color w:val="31849B"/>
+          <w:szCs w:val="21"/>
         </w:rPr>
         <w:t>西北农林科技大学</w:t>
       </w:r>
       <w:r>
         <w:rPr>
-          <w:rFonts w:ascii="黑体" w:eastAsia="黑体"/>
-          <w:color w:val="FF0000"/>
-        </w:rPr>
-        <w:t>BBS</w:t>
-      </w:r>
-      <w:r>
-        <w:rPr>
-          <w:rFonts w:ascii="黑体" w:eastAsia="黑体"/>
-          <w:color w:val="FF0000"/>
-        </w:rPr>
-        <w:t>——</w:t>
-      </w:r>
-      <w:r>
-        <w:rPr>
-          <w:rFonts w:ascii="黑体" w:eastAsia="黑体" w:hint="eastAsia"/>
-          <w:color w:val="FF0000"/>
+          <w:rFonts w:ascii="黑体" w:eastAsia="黑体" w:hAnsi="黑体"/>
+          <w:color w:val="31849B"/>
+          <w:szCs w:val="21"/>
+        </w:rPr>
+        <w:t>BBS——</w:t>
+      </w:r>
+      <w:r>
+        <w:rPr>
+          <w:rFonts w:ascii="黑体" w:eastAsia="黑体" w:hAnsi="黑体" w:hint="eastAsia"/>
+          <w:color w:val="31849B"/>
+          <w:szCs w:val="21"/>
         </w:rPr>
         <w:t>西北农林科技大学</w:t>
       </w:r>
       <w:r>
         <w:rPr>
-          <w:rFonts w:ascii="黑体" w:eastAsia="黑体"/>
-          <w:color w:val="FF0000"/>
+          <w:rFonts w:ascii="黑体" w:eastAsia="黑体" w:hAnsi="黑体"/>
+          <w:color w:val="31849B"/>
+          <w:szCs w:val="21"/>
         </w:rPr>
         <w:t xml:space="preserve"> </w:t>
       </w:r>
       <w:r>
         <w:rPr>
-          <w:rFonts w:ascii="黑体" w:eastAsia="黑体" w:hint="eastAsia"/>
-          <w:color w:val="FF0000"/>
-        </w:rPr>
-        <w:t>无人气</w:t>
+          <w:rFonts w:ascii="黑体" w:eastAsia="黑体" w:hAnsi="黑体" w:hint="eastAsia"/>
+          <w:color w:val="31849B"/>
+          <w:szCs w:val="21"/>
+        </w:rPr>
+        <w:tab/>
+      </w:r>
+      <w:r>
+        <w:rPr>
+          <w:rFonts w:ascii="黑体" w:eastAsia="黑体" w:hAnsi="黑体" w:hint="eastAsia"/>
+          <w:szCs w:val="21"/>
+        </w:rPr>
+        <w:t>无</w:t>
       </w:r>
     </w:p>
     <w:p>
@@ -3671,53 +4405,86 @@
         <w:spacing w:line="345" w:lineRule="atLeast"/>
         <w:jc w:val="left"/>
         <w:rPr>
-          <w:rFonts w:ascii="黑体" w:eastAsia="黑体" w:hAnsi="Arial" w:cs="Arial"/>
-          <w:color w:val="FF0000"/>
-          <w:kern w:val="0"/>
-          <w:szCs w:val="21"/>
-        </w:rPr>
-      </w:pPr>
-      <w:r>
-        <w:rPr>
-          <w:rFonts w:ascii="黑体" w:eastAsia="黑体" w:hAnsi="Arial" w:cs="Arial" w:hint="eastAsia"/>
-          <w:color w:val="FF0000"/>
-          <w:kern w:val="0"/>
+          <w:rFonts w:ascii="黑体" w:eastAsia="黑体" w:hAnsi="黑体"/>
+          <w:color w:val="31849B"/>
+          <w:szCs w:val="21"/>
+        </w:rPr>
+      </w:pPr>
+      <w:r>
+        <w:rPr>
+          <w:rFonts w:ascii="黑体" w:eastAsia="黑体" w:hAnsi="黑体" w:hint="eastAsia"/>
+          <w:color w:val="31849B"/>
           <w:szCs w:val="21"/>
         </w:rPr>
         <w:t>紫霞湖畔</w:t>
       </w:r>
       <w:r>
         <w:rPr>
-          <w:rFonts w:ascii="黑体" w:eastAsia="黑体" w:hAnsi="Arial" w:cs="Arial"/>
-          <w:color w:val="FF0000"/>
-          <w:kern w:val="0"/>
+          <w:rFonts w:ascii="黑体" w:eastAsia="黑体" w:hAnsi="黑体"/>
+          <w:color w:val="31849B"/>
           <w:szCs w:val="21"/>
         </w:rPr>
         <w:t>——</w:t>
       </w:r>
       <w:r>
         <w:rPr>
-          <w:rFonts w:ascii="黑体" w:eastAsia="黑体" w:hAnsi="Arial" w:cs="Arial" w:hint="eastAsia"/>
-          <w:color w:val="FF0000"/>
-          <w:kern w:val="0"/>
+          <w:rFonts w:ascii="黑体" w:eastAsia="黑体" w:hAnsi="黑体" w:hint="eastAsia"/>
+          <w:color w:val="31849B"/>
           <w:szCs w:val="21"/>
         </w:rPr>
         <w:t>南京理工大学</w:t>
       </w:r>
       <w:r>
         <w:rPr>
-          <w:rFonts w:ascii="黑体" w:eastAsia="黑体" w:hAnsi="Arial" w:cs="Arial"/>
-          <w:color w:val="FF0000"/>
-          <w:kern w:val="0"/>
+          <w:rFonts w:ascii="黑体" w:eastAsia="黑体" w:hAnsi="黑体"/>
+          <w:color w:val="31849B"/>
           <w:szCs w:val="21"/>
         </w:rPr>
         <w:t xml:space="preserve"> </w:t>
       </w:r>
       <w:r>
         <w:rPr>
-          <w:rFonts w:ascii="黑体" w:eastAsia="黑体" w:hAnsi="Arial" w:cs="Arial" w:hint="eastAsia"/>
-          <w:color w:val="FF0000"/>
-          <w:kern w:val="0"/>
+          <w:rFonts w:ascii="黑体" w:eastAsia="黑体" w:hAnsi="黑体" w:hint="eastAsia"/>
+          <w:color w:val="31849B"/>
+          <w:szCs w:val="21"/>
+        </w:rPr>
+        <w:tab/>
+      </w:r>
+      <w:r>
+        <w:rPr>
+          <w:rFonts w:ascii="黑体" w:eastAsia="黑体" w:hAnsi="黑体" w:hint="eastAsia"/>
+          <w:color w:val="31849B"/>
+          <w:szCs w:val="21"/>
+        </w:rPr>
+        <w:tab/>
+      </w:r>
+      <w:r>
+        <w:rPr>
+          <w:rFonts w:ascii="黑体" w:eastAsia="黑体" w:hAnsi="黑体" w:hint="eastAsia"/>
+          <w:color w:val="31849B"/>
+          <w:szCs w:val="21"/>
+        </w:rPr>
+        <w:tab/>
+      </w:r>
+      <w:r>
+        <w:rPr>
+          <w:rFonts w:ascii="黑体" w:eastAsia="黑体" w:hAnsi="黑体" w:hint="eastAsia"/>
+          <w:color w:val="31849B"/>
+          <w:szCs w:val="21"/>
+        </w:rPr>
+        <w:tab/>
+      </w:r>
+      <w:r>
+        <w:rPr>
+          <w:rFonts w:ascii="黑体" w:eastAsia="黑体" w:hAnsi="黑体" w:hint="eastAsia"/>
+          <w:color w:val="31849B"/>
+          <w:szCs w:val="21"/>
+        </w:rPr>
+        <w:tab/>
+      </w:r>
+      <w:r>
+        <w:rPr>
+          <w:rFonts w:ascii="黑体" w:eastAsia="黑体" w:hAnsi="黑体" w:hint="eastAsia"/>
           <w:szCs w:val="21"/>
         </w:rPr>
         <w:t>无十大</w:t>
@@ -3729,73 +4496,282 @@
         <w:spacing w:line="345" w:lineRule="atLeast"/>
         <w:jc w:val="left"/>
         <w:rPr>
-          <w:rFonts w:ascii="黑体" w:eastAsia="黑体" w:hAnsi="Arial" w:cs="Arial"/>
-          <w:color w:val="FF0000"/>
-          <w:kern w:val="0"/>
+          <w:rFonts w:ascii="黑体" w:eastAsia="黑体" w:hAnsi="黑体"/>
           <w:szCs w:val="21"/>
         </w:rPr>
       </w:pPr>
       <w:hyperlink r:id="rId7" w:tgtFrame="_blank" w:history="1">
         <w:r>
           <w:rPr>
-            <w:rStyle w:val="Hyperlink"/>
-            <w:rFonts w:ascii="黑体" w:eastAsia="黑体" w:hint="eastAsia"/>
-            <w:color w:val="FF0000"/>
-            <w:u w:val="none"/>
+            <w:rFonts w:hAnsi="黑体" w:hint="eastAsia"/>
+            <w:color w:val="31849B"/>
+            <w:szCs w:val="21"/>
           </w:rPr>
           <w:t>华大博雅</w:t>
         </w:r>
       </w:hyperlink>
       <w:r>
         <w:rPr>
+          <w:rFonts w:ascii="黑体" w:eastAsia="黑体" w:hAnsi="黑体"/>
+          <w:color w:val="31849B"/>
+          <w:szCs w:val="21"/>
+        </w:rPr>
+        <w:t>——</w:t>
+      </w:r>
+      <w:r>
+        <w:rPr>
+          <w:rFonts w:ascii="黑体" w:eastAsia="黑体" w:hAnsi="黑体" w:hint="eastAsia"/>
+          <w:color w:val="31849B"/>
+          <w:szCs w:val="21"/>
+        </w:rPr>
+        <w:t>华中师范大学</w:t>
+      </w:r>
+      <w:r>
+        <w:rPr>
+          <w:rFonts w:ascii="黑体" w:eastAsia="黑体" w:hAnsi="Arial" w:cs="Arial"/>
+          <w:color w:val="FF0000"/>
+          <w:kern w:val="0"/>
+          <w:szCs w:val="21"/>
+        </w:rPr>
+        <w:t xml:space="preserve"> </w:t>
+      </w:r>
+      <w:r>
+        <w:rPr>
+          <w:rFonts w:ascii="黑体" w:eastAsia="黑体" w:hAnsi="Arial" w:cs="Arial" w:hint="eastAsia"/>
+          <w:color w:val="FF0000"/>
+          <w:kern w:val="0"/>
+          <w:szCs w:val="21"/>
+        </w:rPr>
+        <w:tab/>
+      </w:r>
+      <w:r>
+        <w:rPr>
+          <w:rFonts w:ascii="黑体" w:eastAsia="黑体" w:hAnsi="Arial" w:cs="Arial" w:hint="eastAsia"/>
+          <w:color w:val="FF0000"/>
+          <w:kern w:val="0"/>
+          <w:szCs w:val="21"/>
+        </w:rPr>
+        <w:tab/>
+      </w:r>
+      <w:r>
+        <w:rPr>
+          <w:rFonts w:ascii="黑体" w:eastAsia="黑体" w:hAnsi="Arial" w:cs="Arial" w:hint="eastAsia"/>
+          <w:color w:val="FF0000"/>
+          <w:kern w:val="0"/>
+          <w:szCs w:val="21"/>
+        </w:rPr>
+        <w:tab/>
+      </w:r>
+      <w:r>
+        <w:rPr>
+          <w:rFonts w:ascii="黑体" w:eastAsia="黑体" w:hAnsi="Arial" w:cs="Arial" w:hint="eastAsia"/>
+          <w:color w:val="FF0000"/>
+          <w:kern w:val="0"/>
+          <w:szCs w:val="21"/>
+        </w:rPr>
+        <w:tab/>
+      </w:r>
+      <w:r>
+        <w:rPr>
+          <w:rFonts w:ascii="黑体" w:eastAsia="黑体" w:hAnsi="Arial" w:cs="Arial" w:hint="eastAsia"/>
+          <w:color w:val="FF0000"/>
+          <w:kern w:val="0"/>
+          <w:szCs w:val="21"/>
+        </w:rPr>
+        <w:tab/>
+      </w:r>
+      <w:r>
+        <w:rPr>
+          <w:rFonts w:ascii="黑体" w:eastAsia="黑体" w:hAnsi="黑体" w:hint="eastAsia"/>
+          <w:szCs w:val="21"/>
+        </w:rPr>
+        <w:t>无十大</w:t>
+      </w:r>
+    </w:p>
+    <w:p>
+      <w:pPr>
+        <w:rPr>
+          <w:rFonts w:ascii="黑体" w:eastAsia="黑体" w:hAnsi="黑体"/>
+          <w:color w:val="31849B"/>
+          <w:szCs w:val="21"/>
+        </w:rPr>
+      </w:pPr>
+      <w:r>
+        <w:rPr>
+          <w:rFonts w:ascii="黑体" w:eastAsia="黑体" w:hAnsi="黑体" w:hint="eastAsia"/>
+          <w:color w:val="31849B"/>
+          <w:szCs w:val="21"/>
+        </w:rPr>
+        <w:t>我爱南开</w:t>
+      </w:r>
+      <w:r>
+        <w:rPr>
+          <w:rFonts w:ascii="黑体" w:eastAsia="黑体" w:hAnsi="黑体"/>
+          <w:color w:val="31849B"/>
+          <w:szCs w:val="21"/>
+        </w:rPr>
+        <w:t>——</w:t>
+      </w:r>
+      <w:r>
+        <w:rPr>
+          <w:rFonts w:ascii="黑体" w:eastAsia="黑体" w:hAnsi="黑体" w:hint="eastAsia"/>
+          <w:color w:val="31849B"/>
+          <w:szCs w:val="21"/>
+        </w:rPr>
+        <w:t>南开大学</w:t>
+      </w:r>
+      <w:r>
+        <w:rPr>
+          <w:rFonts w:ascii="黑体" w:eastAsia="黑体" w:hAnsi="黑体"/>
+          <w:color w:val="31849B"/>
+          <w:szCs w:val="21"/>
+        </w:rPr>
+        <w:t xml:space="preserve"> </w:t>
+      </w:r>
+      <w:r>
+        <w:rPr>
+          <w:rFonts w:ascii="黑体" w:eastAsia="黑体" w:hAnsi="黑体" w:hint="eastAsia"/>
+          <w:color w:val="31849B"/>
+          <w:szCs w:val="21"/>
+        </w:rPr>
+        <w:tab/>
+      </w:r>
+      <w:r>
+        <w:rPr>
+          <w:rFonts w:ascii="黑体" w:eastAsia="黑体" w:hAnsi="黑体" w:hint="eastAsia"/>
+          <w:color w:val="31849B"/>
+          <w:szCs w:val="21"/>
+        </w:rPr>
+        <w:tab/>
+      </w:r>
+      <w:r>
+        <w:rPr>
+          <w:rFonts w:ascii="黑体" w:eastAsia="黑体" w:hAnsi="黑体" w:hint="eastAsia"/>
+          <w:color w:val="31849B"/>
+          <w:szCs w:val="21"/>
+        </w:rPr>
+        <w:tab/>
+      </w:r>
+      <w:r>
+        <w:rPr>
+          <w:rFonts w:ascii="黑体" w:eastAsia="黑体" w:hAnsi="黑体" w:hint="eastAsia"/>
+          <w:color w:val="31849B"/>
+          <w:szCs w:val="21"/>
+        </w:rPr>
+        <w:tab/>
+      </w:r>
+      <w:r>
+        <w:rPr>
+          <w:rFonts w:ascii="黑体" w:eastAsia="黑体" w:hAnsi="黑体" w:hint="eastAsia"/>
+          <w:color w:val="31849B"/>
+          <w:szCs w:val="21"/>
+        </w:rPr>
+        <w:tab/>
+      </w:r>
+      <w:r>
+        <w:rPr>
+          <w:rFonts w:ascii="黑体" w:eastAsia="黑体" w:hAnsi="黑体" w:hint="eastAsia"/>
+          <w:color w:val="31849B"/>
+          <w:szCs w:val="21"/>
+        </w:rPr>
+        <w:tab/>
+      </w:r>
+      <w:r>
+        <w:rPr>
+          <w:rFonts w:ascii="黑体" w:eastAsia="黑体" w:hAnsi="黑体" w:hint="eastAsia"/>
+          <w:szCs w:val="21"/>
+        </w:rPr>
+        <w:t>十大的链接有些问题</w:t>
+      </w:r>
+    </w:p>
+    <w:p>
+      <w:pPr>
+        <w:rPr>
           <w:rFonts w:ascii="黑体" w:eastAsia="黑体"/>
           <w:color w:val="FF0000"/>
+          <w:szCs w:val="21"/>
+        </w:rPr>
+      </w:pPr>
+    </w:p>
+    <w:p>
+      <w:pPr>
+        <w:rPr>
+          <w:rFonts w:ascii="黑体" w:eastAsia="黑体" w:hAnsi="黑体"/>
+          <w:color w:val="FF0000"/>
+          <w:szCs w:val="21"/>
+        </w:rPr>
+      </w:pPr>
+    </w:p>
+    <w:p>
+      <w:pPr>
+        <w:jc w:val="center"/>
+        <w:rPr>
+          <w:rFonts w:ascii="黑体" w:eastAsia="黑体" w:hAnsi="黑体"/>
+          <w:b/>
+          <w:color w:val="548DD4" w:themeColor="text2" w:themeTint="99"/>
+          <w:sz w:val="32"/>
+          <w:szCs w:val="32"/>
+        </w:rPr>
+      </w:pPr>
+      <w:r>
+        <w:rPr>
+          <w:rFonts w:ascii="黑体" w:eastAsia="黑体" w:hAnsi="黑体" w:hint="eastAsia"/>
+          <w:b/>
+          <w:color w:val="548DD4" w:themeColor="text2" w:themeTint="99"/>
+          <w:sz w:val="32"/>
+          <w:szCs w:val="32"/>
+        </w:rPr>
+        <w:t>解析有问题的LIST</w:t>
+      </w:r>
+    </w:p>
+    <w:p>
+      <w:pPr>
+        <w:rPr>
+          <w:rFonts w:ascii="黑体" w:eastAsia="黑体" w:hAnsi="黑体"/>
+          <w:color w:val="31849B"/>
+          <w:szCs w:val="21"/>
+        </w:rPr>
+      </w:pPr>
+      <w:r>
+        <w:rPr>
+          <w:rFonts w:ascii="黑体" w:eastAsia="黑体" w:hAnsi="黑体" w:hint="eastAsia"/>
+          <w:color w:val="31849B"/>
+          <w:szCs w:val="21"/>
+        </w:rPr>
+        <w:t>爱在华师大</w:t>
+      </w:r>
+      <w:r>
+        <w:rPr>
+          <w:rFonts w:ascii="黑体" w:eastAsia="黑体" w:hAnsi="黑体"/>
+          <w:color w:val="31849B"/>
+          <w:szCs w:val="21"/>
         </w:rPr>
         <w:t>——</w:t>
       </w:r>
       <w:r>
         <w:rPr>
-          <w:rFonts w:ascii="黑体" w:eastAsia="黑体" w:hAnsi="Arial" w:cs="Arial" w:hint="eastAsia"/>
-          <w:color w:val="FF0000"/>
-          <w:kern w:val="0"/>
-          <w:szCs w:val="21"/>
-        </w:rPr>
-        <w:t>华中师范大学</w:t>
-      </w:r>
-      <w:r>
-        <w:rPr>
-          <w:rFonts w:ascii="黑体" w:eastAsia="黑体" w:hAnsi="Arial" w:cs="Arial"/>
-          <w:color w:val="FF0000"/>
-          <w:kern w:val="0"/>
-          <w:szCs w:val="21"/>
-        </w:rPr>
-        <w:t xml:space="preserve"> </w:t>
-      </w:r>
-      <w:r>
-        <w:rPr>
-          <w:rFonts w:ascii="黑体" w:eastAsia="黑体" w:hAnsi="Arial" w:cs="Arial" w:hint="eastAsia"/>
-          <w:color w:val="FF0000"/>
-          <w:kern w:val="0"/>
-          <w:szCs w:val="21"/>
-        </w:rPr>
-        <w:t>无十大</w:t>
-      </w:r>
-    </w:p>
-    <w:p>
-      <w:pPr>
-        <w:rPr>
-          <w:rFonts w:ascii="黑体" w:eastAsia="黑体" w:hAnsi="黑体"/>
-          <w:color w:val="31849B"/>
-          <w:szCs w:val="21"/>
-        </w:rPr>
-      </w:pPr>
-      <w:r>
-        <w:rPr>
-          <w:rFonts w:ascii="黑体" w:eastAsia="黑体" w:hAnsi="黑体" w:hint="eastAsia"/>
-          <w:color w:val="31849B"/>
-          <w:szCs w:val="21"/>
-        </w:rPr>
-        <w:t>我爱南开</w:t>
+          <w:rFonts w:ascii="黑体" w:eastAsia="黑体" w:hAnsi="黑体" w:hint="eastAsia"/>
+          <w:color w:val="31849B"/>
+          <w:szCs w:val="21"/>
+        </w:rPr>
+        <w:t>华东师范大学</w:t>
+      </w:r>
+    </w:p>
+    <w:p>
+      <w:pPr>
+        <w:rPr>
+          <w:rFonts w:ascii="黑体" w:eastAsia="黑体" w:hAnsi="黑体"/>
+          <w:color w:val="31849B"/>
+          <w:szCs w:val="21"/>
+        </w:rPr>
+      </w:pPr>
+      <w:r>
+        <w:rPr>
+          <w:rFonts w:ascii="黑体" w:eastAsia="黑体" w:hAnsi="黑体" w:hint="eastAsia"/>
+          <w:color w:val="31849B"/>
+          <w:szCs w:val="21"/>
+        </w:rPr>
+        <w:t>紫金香</w:t>
       </w:r>
       <w:r>
         <w:rPr>
@@ -3811,113 +4787,24 @@
           <w:color w:val="31849B"/>
           <w:szCs w:val="21"/>
         </w:rPr>
-        <w:t>南开大学</w:t>
-      </w:r>
-      <w:r>
-        <w:rPr>
-          <w:rFonts w:ascii="黑体" w:eastAsia="黑体" w:hAnsi="黑体"/>
-          <w:color w:val="31849B"/>
-          <w:szCs w:val="21"/>
-        </w:rPr>
-        <w:t xml:space="preserve"> </w:t>
-      </w:r>
-      <w:r>
-        <w:rPr>
-          <w:rFonts w:ascii="黑体" w:eastAsia="黑体" w:hAnsi="黑体" w:hint="eastAsia"/>
-          <w:color w:val="31849B"/>
-          <w:szCs w:val="21"/>
-        </w:rPr>
-        <w:t>（其十大自己的链接有些问题）</w:t>
-      </w:r>
-    </w:p>
-    <w:p>
-      <w:pPr>
-        <w:rPr>
-          <w:rFonts w:ascii="黑体" w:eastAsia="黑体"/>
-          <w:color w:val="FF0000"/>
-          <w:szCs w:val="21"/>
-        </w:rPr>
-      </w:pPr>
-    </w:p>
-    <w:p>
-      <w:pPr>
-        <w:rPr>
-          <w:rFonts w:ascii="黑体" w:eastAsia="黑体" w:hAnsi="黑体"/>
-          <w:color w:val="FF0000"/>
-          <w:szCs w:val="21"/>
-        </w:rPr>
-      </w:pPr>
-    </w:p>
-    <w:p>
-      <w:pPr>
-        <w:rPr>
-          <w:rFonts w:ascii="黑体" w:eastAsia="黑体" w:hAnsi="黑体"/>
-          <w:color w:val="31849B"/>
-          <w:sz w:val="44"/>
-          <w:szCs w:val="44"/>
-        </w:rPr>
-      </w:pPr>
-      <w:r>
-        <w:rPr>
-          <w:rFonts w:ascii="黑体" w:eastAsia="黑体" w:hAnsi="黑体" w:hint="eastAsia"/>
-          <w:color w:val="31849B"/>
-          <w:sz w:val="44"/>
-          <w:szCs w:val="44"/>
-        </w:rPr>
-        <w:t>备注</w:t>
-      </w:r>
-      <w:r>
-        <w:rPr>
-          <w:rFonts w:ascii="黑体" w:eastAsia="黑体" w:hAnsi="黑体"/>
-          <w:color w:val="31849B"/>
-          <w:sz w:val="44"/>
-          <w:szCs w:val="44"/>
-        </w:rPr>
-        <w:t>2——</w:t>
-      </w:r>
-      <w:r>
-        <w:rPr>
-          <w:rFonts w:ascii="黑体" w:eastAsia="黑体" w:hAnsi="黑体" w:hint="eastAsia"/>
-          <w:color w:val="31849B"/>
-          <w:sz w:val="44"/>
-          <w:szCs w:val="44"/>
-        </w:rPr>
-        <w:t>无法获取</w:t>
-      </w:r>
-      <w:r>
-        <w:rPr>
-          <w:rFonts w:ascii="黑体" w:eastAsia="黑体" w:hAnsi="黑体"/>
-          <w:color w:val="31849B"/>
-          <w:sz w:val="44"/>
-          <w:szCs w:val="44"/>
-        </w:rPr>
-        <w:t>board</w:t>
-      </w:r>
-      <w:r>
-        <w:rPr>
-          <w:rFonts w:ascii="黑体" w:eastAsia="黑体" w:hAnsi="黑体" w:hint="eastAsia"/>
-          <w:color w:val="31849B"/>
-          <w:sz w:val="44"/>
-          <w:szCs w:val="44"/>
-        </w:rPr>
-        <w:t>名</w:t>
-      </w:r>
-    </w:p>
-    <w:p>
-      <w:pPr>
-        <w:rPr>
-          <w:rFonts w:ascii="黑体" w:eastAsia="黑体" w:hAnsi="黑体"/>
-          <w:color w:val="31849B"/>
-          <w:szCs w:val="21"/>
-        </w:rPr>
-      </w:pPr>
-      <w:r>
-        <w:rPr>
-          <w:rFonts w:ascii="黑体" w:eastAsia="黑体" w:hAnsi="黑体" w:hint="eastAsia"/>
-          <w:color w:val="31849B"/>
-          <w:szCs w:val="21"/>
-        </w:rPr>
-        <w:t>爱在华师大</w:t>
+        <w:t>北京师范大学</w:t>
+      </w:r>
+    </w:p>
+    <w:p>
+      <w:pPr>
+        <w:rPr>
+          <w:rFonts w:ascii="黑体" w:eastAsia="黑体" w:hAnsi="黑体"/>
+          <w:color w:val="31849B"/>
+          <w:szCs w:val="21"/>
+        </w:rPr>
+      </w:pPr>
+      <w:r>
+        <w:rPr>
+          <w:rFonts w:ascii="黑体" w:eastAsia="黑体" w:hAnsi="黑体" w:hint="eastAsia"/>
+          <w:color w:val="31849B"/>
+          <w:szCs w:val="21"/>
+        </w:rPr>
+        <w:t>木棉</w:t>
       </w:r>
       <w:r>
         <w:rPr>
@@ -3933,24 +4820,24 @@
           <w:color w:val="31849B"/>
           <w:szCs w:val="21"/>
         </w:rPr>
-        <w:t>华东师范大学</w:t>
-      </w:r>
-    </w:p>
-    <w:p>
-      <w:pPr>
-        <w:rPr>
-          <w:rFonts w:ascii="黑体" w:eastAsia="黑体" w:hAnsi="黑体"/>
-          <w:color w:val="31849B"/>
-          <w:szCs w:val="21"/>
-        </w:rPr>
-      </w:pPr>
-      <w:r>
-        <w:rPr>
-          <w:rFonts w:ascii="黑体" w:eastAsia="黑体" w:hAnsi="黑体" w:hint="eastAsia"/>
-          <w:color w:val="31849B"/>
-          <w:szCs w:val="21"/>
-        </w:rPr>
-        <w:t>紫金香</w:t>
+        <w:t>华南理工大学</w:t>
+      </w:r>
+    </w:p>
+    <w:p>
+      <w:pPr>
+        <w:rPr>
+          <w:rFonts w:ascii="黑体" w:eastAsia="黑体" w:hAnsi="黑体"/>
+          <w:color w:val="31849B"/>
+          <w:szCs w:val="21"/>
+        </w:rPr>
+      </w:pPr>
+      <w:r>
+        <w:rPr>
+          <w:rFonts w:ascii="黑体" w:eastAsia="黑体" w:hAnsi="黑体" w:hint="eastAsia"/>
+          <w:color w:val="31849B"/>
+          <w:szCs w:val="21"/>
+        </w:rPr>
+        <w:t>乐乎论坛</w:t>
       </w:r>
       <w:r>
         <w:rPr>
@@ -3966,24 +4853,24 @@
           <w:color w:val="31849B"/>
           <w:szCs w:val="21"/>
         </w:rPr>
-        <w:t>北京师范大学</w:t>
-      </w:r>
-    </w:p>
-    <w:p>
-      <w:pPr>
-        <w:rPr>
-          <w:rFonts w:ascii="黑体" w:eastAsia="黑体" w:hAnsi="黑体"/>
-          <w:color w:val="31849B"/>
-          <w:szCs w:val="21"/>
-        </w:rPr>
-      </w:pPr>
-      <w:r>
-        <w:rPr>
-          <w:rFonts w:ascii="黑体" w:eastAsia="黑体" w:hAnsi="黑体" w:hint="eastAsia"/>
-          <w:color w:val="31849B"/>
-          <w:szCs w:val="21"/>
-        </w:rPr>
-        <w:t>木棉</w:t>
+        <w:t>上海大学</w:t>
+      </w:r>
+    </w:p>
+    <w:p>
+      <w:pPr>
+        <w:rPr>
+          <w:rFonts w:ascii="黑体" w:eastAsia="黑体" w:hAnsi="黑体" w:hint="eastAsia"/>
+          <w:color w:val="31849B"/>
+          <w:szCs w:val="21"/>
+        </w:rPr>
+      </w:pPr>
+      <w:r>
+        <w:rPr>
+          <w:rFonts w:ascii="黑体" w:eastAsia="黑体" w:hAnsi="黑体" w:hint="eastAsia"/>
+          <w:color w:val="31849B"/>
+          <w:szCs w:val="21"/>
+        </w:rPr>
+        <w:t>好网</w:t>
       </w:r>
       <w:r>
         <w:rPr>
@@ -3999,74 +4886,26 @@
           <w:color w:val="31849B"/>
           <w:szCs w:val="21"/>
         </w:rPr>
-        <w:t>华南理工大学</w:t>
-      </w:r>
-    </w:p>
-    <w:p>
-      <w:pPr>
-        <w:rPr>
-          <w:rFonts w:ascii="黑体" w:eastAsia="黑体" w:hAnsi="黑体"/>
-          <w:color w:val="31849B"/>
-          <w:szCs w:val="21"/>
-        </w:rPr>
-      </w:pPr>
-      <w:r>
-        <w:rPr>
-          <w:rFonts w:ascii="黑体" w:eastAsia="黑体" w:hAnsi="黑体" w:hint="eastAsia"/>
-          <w:color w:val="31849B"/>
-          <w:szCs w:val="21"/>
-        </w:rPr>
-        <w:t>乐乎论坛</w:t>
-      </w:r>
-      <w:r>
-        <w:rPr>
-          <w:rFonts w:ascii="黑体" w:eastAsia="黑体" w:hAnsi="黑体"/>
-          <w:color w:val="31849B"/>
-          <w:szCs w:val="21"/>
-        </w:rPr>
-        <w:t>——</w:t>
-      </w:r>
-      <w:r>
-        <w:rPr>
-          <w:rFonts w:ascii="黑体" w:eastAsia="黑体" w:hAnsi="黑体" w:hint="eastAsia"/>
-          <w:color w:val="31849B"/>
-          <w:szCs w:val="21"/>
-        </w:rPr>
-        <w:t>上海大学</w:t>
-      </w:r>
-    </w:p>
-    <w:p>
-      <w:pPr>
-        <w:rPr>
-          <w:rFonts w:ascii="黑体" w:eastAsia="黑体" w:hAnsi="黑体"/>
-          <w:color w:val="31849B"/>
-          <w:szCs w:val="21"/>
-        </w:rPr>
-      </w:pPr>
-      <w:r>
-        <w:rPr>
-          <w:rFonts w:ascii="黑体" w:eastAsia="黑体" w:hAnsi="黑体" w:hint="eastAsia"/>
-          <w:color w:val="31849B"/>
-          <w:szCs w:val="21"/>
-        </w:rPr>
-        <w:t>好网</w:t>
-      </w:r>
-      <w:r>
-        <w:rPr>
-          <w:rFonts w:ascii="黑体" w:eastAsia="黑体" w:hAnsi="黑体"/>
-          <w:color w:val="31849B"/>
-          <w:szCs w:val="21"/>
-        </w:rPr>
-        <w:t>——</w:t>
-      </w:r>
-      <w:r>
-        <w:rPr>
-          <w:rFonts w:ascii="黑体" w:eastAsia="黑体" w:hAnsi="黑体" w:hint="eastAsia"/>
-          <w:color w:val="31849B"/>
-          <w:szCs w:val="21"/>
-        </w:rPr>
         <w:t>西安电子科技大学</w:t>
       </w:r>
+    </w:p>
+    <w:p>
+      <w:pPr>
+        <w:rPr>
+          <w:rFonts w:ascii="黑体" w:eastAsia="黑体" w:hAnsi="黑体" w:hint="eastAsia"/>
+          <w:color w:val="31849B"/>
+          <w:szCs w:val="21"/>
+        </w:rPr>
+      </w:pPr>
+    </w:p>
+    <w:p>
+      <w:pPr>
+        <w:rPr>
+          <w:rFonts w:ascii="黑体" w:eastAsia="黑体" w:hAnsi="黑体"/>
+          <w:color w:val="31849B"/>
+          <w:szCs w:val="21"/>
+        </w:rPr>
+      </w:pPr>
     </w:p>
     <w:p>
       <w:pPr>
@@ -5917,9 +6756,6 @@
     <w:rPrDefault>
       <w:rPr>
         <w:rFonts w:ascii="Calibri" w:eastAsia="宋体" w:hAnsi="Calibri" w:cs="Times New Roman"/>
-        <w:kern w:val="2"/>
-        <w:sz w:val="21"/>
-        <w:szCs w:val="22"/>
         <w:lang w:val="en-US" w:eastAsia="zh-CN" w:bidi="ar-SA"/>
       </w:rPr>
     </w:rPrDefault>
@@ -6064,7 +6900,7 @@
     <w:lsdException w:name="Bibliography" w:uiPriority="37"/>
     <w:lsdException w:name="TOC Heading" w:uiPriority="39" w:qFormat="1"/>
   </w:latentStyles>
-  <w:style w:type="paragraph" w:default="1" w:styleId="Normal">
+  <w:style w:type="paragraph" w:default="1" w:styleId="a">
     <w:name w:val="Normal"/>
     <w:qFormat/>
     <w:rsid w:val="00607747"/>
@@ -6072,13 +6908,19 @@
       <w:widowControl w:val="0"/>
       <w:jc w:val="both"/>
     </w:pPr>
+    <w:rPr>
+      <w:kern w:val="2"/>
+      <w:sz w:val="21"/>
+      <w:szCs w:val="22"/>
+    </w:rPr>
   </w:style>
-  <w:style w:type="character" w:default="1" w:styleId="DefaultParagraphFont">
+  <w:style w:type="character" w:default="1" w:styleId="a0">
     <w:name w:val="Default Paragraph Font"/>
-    <w:uiPriority w:val="99"/>
+    <w:uiPriority w:val="1"/>
     <w:semiHidden/>
+    <w:unhideWhenUsed/>
   </w:style>
-  <w:style w:type="table" w:default="1" w:styleId="TableNormal">
+  <w:style w:type="table" w:default="1" w:styleId="a1">
     <w:name w:val="Normal Table"/>
     <w:uiPriority w:val="99"/>
     <w:semiHidden/>
@@ -6094,16 +6936,16 @@
       </w:tblCellMar>
     </w:tblPr>
   </w:style>
-  <w:style w:type="numbering" w:default="1" w:styleId="NoList">
+  <w:style w:type="numbering" w:default="1" w:styleId="a2">
     <w:name w:val="No List"/>
     <w:uiPriority w:val="99"/>
     <w:semiHidden/>
     <w:unhideWhenUsed/>
   </w:style>
-  <w:style w:type="paragraph" w:styleId="Header">
+  <w:style w:type="paragraph" w:styleId="a3">
     <w:name w:val="header"/>
-    <w:basedOn w:val="Normal"/>
-    <w:link w:val="HeaderChar"/>
+    <w:basedOn w:val="a"/>
+    <w:link w:val="Char"/>
     <w:uiPriority w:val="99"/>
     <w:semiHidden/>
     <w:rsid w:val="00E27FEB"/>
@@ -6123,10 +6965,10 @@
       <w:szCs w:val="18"/>
     </w:rPr>
   </w:style>
-  <w:style w:type="character" w:customStyle="1" w:styleId="HeaderChar">
-    <w:name w:val="Header Char"/>
-    <w:basedOn w:val="DefaultParagraphFont"/>
-    <w:link w:val="Header"/>
+  <w:style w:type="character" w:customStyle="1" w:styleId="Char">
+    <w:name w:val="页眉 Char"/>
+    <w:basedOn w:val="a0"/>
+    <w:link w:val="a3"/>
     <w:uiPriority w:val="99"/>
     <w:semiHidden/>
     <w:locked/>
@@ -6137,10 +6979,10 @@
       <w:szCs w:val="18"/>
     </w:rPr>
   </w:style>
-  <w:style w:type="paragraph" w:styleId="Footer">
+  <w:style w:type="paragraph" w:styleId="a4">
     <w:name w:val="footer"/>
-    <w:basedOn w:val="Normal"/>
-    <w:link w:val="FooterChar"/>
+    <w:basedOn w:val="a"/>
+    <w:link w:val="Char0"/>
     <w:uiPriority w:val="99"/>
     <w:semiHidden/>
     <w:rsid w:val="00E27FEB"/>
@@ -6157,10 +6999,10 @@
       <w:szCs w:val="18"/>
     </w:rPr>
   </w:style>
-  <w:style w:type="character" w:customStyle="1" w:styleId="FooterChar">
-    <w:name w:val="Footer Char"/>
-    <w:basedOn w:val="DefaultParagraphFont"/>
-    <w:link w:val="Footer"/>
+  <w:style w:type="character" w:customStyle="1" w:styleId="Char0">
+    <w:name w:val="页脚 Char"/>
+    <w:basedOn w:val="a0"/>
+    <w:link w:val="a4"/>
     <w:uiPriority w:val="99"/>
     <w:semiHidden/>
     <w:locked/>
@@ -6171,9 +7013,9 @@
       <w:szCs w:val="18"/>
     </w:rPr>
   </w:style>
-  <w:style w:type="paragraph" w:styleId="NormalWeb">
+  <w:style w:type="paragraph" w:styleId="a5">
     <w:name w:val="Normal (Web)"/>
-    <w:basedOn w:val="Normal"/>
+    <w:basedOn w:val="a"/>
     <w:uiPriority w:val="99"/>
     <w:semiHidden/>
     <w:rsid w:val="00E27FEB"/>
@@ -6189,9 +7031,9 @@
       <w:szCs w:val="24"/>
     </w:rPr>
   </w:style>
-  <w:style w:type="character" w:styleId="Hyperlink">
+  <w:style w:type="character" w:styleId="a6">
     <w:name w:val="Hyperlink"/>
-    <w:basedOn w:val="DefaultParagraphFont"/>
+    <w:basedOn w:val="a0"/>
     <w:uiPriority w:val="99"/>
     <w:semiHidden/>
     <w:rsid w:val="00E27FEB"/>

</xml_diff>